<commit_message>
FILE BACKLOG NỘP LẠI
Mong cô kiểm tra lại giúp nhóm em một lần nữa
Em cảm ơn ạ
</commit_message>
<xml_diff>
--- a/Product_Backlog_v1.1_44K222.07.docx
+++ b/Product_Backlog_v1.1_44K222.07.docx
@@ -4607,7 +4607,6 @@
           <w:docPartUnique/>
         </w:docPartObj>
       </w:sdtPr>
-      <w:sdtEndPr/>
       <w:sdtContent>
         <w:p>
           <w:pPr>
@@ -4669,7 +4668,6 @@
           <w:docPartUnique/>
         </w:docPartObj>
       </w:sdtPr>
-      <w:sdtEndPr/>
       <w:sdtContent>
         <w:p>
           <w:pPr>
@@ -6249,14 +6247,16 @@
     <w:tbl>
       <w:tblPr>
         <w:tblStyle w:val="a5"/>
+        <w:tblpPr w:leftFromText="180" w:rightFromText="180" w:vertAnchor="text" w:tblpY="1"/>
+        <w:tblOverlap w:val="never"/>
         <w:tblW w:w="9405" w:type="dxa"/>
         <w:tblBorders>
-          <w:top w:val="nil"/>
-          <w:left w:val="nil"/>
-          <w:bottom w:val="nil"/>
-          <w:right w:val="nil"/>
-          <w:insideH w:val="nil"/>
-          <w:insideV w:val="nil"/>
+          <w:top w:val="single" w:sz="6" w:space="0" w:color="000000"/>
+          <w:left w:val="single" w:sz="6" w:space="0" w:color="000000"/>
+          <w:bottom w:val="single" w:sz="6" w:space="0" w:color="000000"/>
+          <w:right w:val="single" w:sz="6" w:space="0" w:color="000000"/>
+          <w:insideH w:val="single" w:sz="6" w:space="0" w:color="000000"/>
+          <w:insideV w:val="single" w:sz="6" w:space="0" w:color="000000"/>
         </w:tblBorders>
         <w:tblLayout w:type="fixed"/>
         <w:tblLook w:val="0600" w:firstRow="0" w:lastRow="0" w:firstColumn="0" w:lastColumn="0" w:noHBand="1" w:noVBand="1"/>
@@ -6276,12 +6276,6 @@
         <w:tc>
           <w:tcPr>
             <w:tcW w:w="690" w:type="dxa"/>
-            <w:tcBorders>
-              <w:top w:val="single" w:sz="6" w:space="0" w:color="000000"/>
-              <w:left w:val="single" w:sz="6" w:space="0" w:color="000000"/>
-              <w:bottom w:val="single" w:sz="6" w:space="0" w:color="000000"/>
-              <w:right w:val="single" w:sz="6" w:space="0" w:color="000000"/>
-            </w:tcBorders>
             <w:shd w:val="clear" w:color="auto" w:fill="F79646"/>
             <w:tcMar>
               <w:top w:w="40" w:type="dxa"/>
@@ -6317,12 +6311,6 @@
         <w:tc>
           <w:tcPr>
             <w:tcW w:w="1560" w:type="dxa"/>
-            <w:tcBorders>
-              <w:top w:val="single" w:sz="6" w:space="0" w:color="000000"/>
-              <w:left w:val="single" w:sz="6" w:space="0" w:color="CCCCCC"/>
-              <w:bottom w:val="single" w:sz="6" w:space="0" w:color="000000"/>
-              <w:right w:val="single" w:sz="6" w:space="0" w:color="000000"/>
-            </w:tcBorders>
             <w:shd w:val="clear" w:color="auto" w:fill="F79646"/>
             <w:tcMar>
               <w:top w:w="40" w:type="dxa"/>
@@ -6358,12 +6346,6 @@
         <w:tc>
           <w:tcPr>
             <w:tcW w:w="2040" w:type="dxa"/>
-            <w:tcBorders>
-              <w:top w:val="single" w:sz="6" w:space="0" w:color="000000"/>
-              <w:left w:val="single" w:sz="6" w:space="0" w:color="CCCCCC"/>
-              <w:bottom w:val="single" w:sz="6" w:space="0" w:color="000000"/>
-              <w:right w:val="single" w:sz="6" w:space="0" w:color="000000"/>
-            </w:tcBorders>
             <w:shd w:val="clear" w:color="auto" w:fill="F79646"/>
             <w:tcMar>
               <w:top w:w="40" w:type="dxa"/>
@@ -6399,12 +6381,6 @@
         <w:tc>
           <w:tcPr>
             <w:tcW w:w="3073" w:type="dxa"/>
-            <w:tcBorders>
-              <w:top w:val="single" w:sz="6" w:space="0" w:color="000000"/>
-              <w:left w:val="single" w:sz="6" w:space="0" w:color="CCCCCC"/>
-              <w:bottom w:val="single" w:sz="6" w:space="0" w:color="000000"/>
-              <w:right w:val="single" w:sz="6" w:space="0" w:color="000000"/>
-            </w:tcBorders>
             <w:shd w:val="clear" w:color="auto" w:fill="F79646"/>
             <w:tcMar>
               <w:top w:w="40" w:type="dxa"/>
@@ -6440,12 +6416,6 @@
         <w:tc>
           <w:tcPr>
             <w:tcW w:w="993" w:type="dxa"/>
-            <w:tcBorders>
-              <w:top w:val="single" w:sz="6" w:space="0" w:color="000000"/>
-              <w:left w:val="single" w:sz="6" w:space="0" w:color="CCCCCC"/>
-              <w:bottom w:val="single" w:sz="6" w:space="0" w:color="000000"/>
-              <w:right w:val="single" w:sz="6" w:space="0" w:color="000000"/>
-            </w:tcBorders>
             <w:shd w:val="clear" w:color="auto" w:fill="F79646"/>
             <w:tcMar>
               <w:top w:w="40" w:type="dxa"/>
@@ -6481,12 +6451,6 @@
         <w:tc>
           <w:tcPr>
             <w:tcW w:w="1049" w:type="dxa"/>
-            <w:tcBorders>
-              <w:top w:val="single" w:sz="6" w:space="0" w:color="000000"/>
-              <w:left w:val="single" w:sz="6" w:space="0" w:color="CCCCCC"/>
-              <w:bottom w:val="single" w:sz="6" w:space="0" w:color="000000"/>
-              <w:right w:val="single" w:sz="6" w:space="0" w:color="000000"/>
-            </w:tcBorders>
             <w:shd w:val="clear" w:color="auto" w:fill="F79646"/>
             <w:tcMar>
               <w:top w:w="40" w:type="dxa"/>
@@ -6523,17 +6487,11 @@
       </w:tr>
       <w:tr>
         <w:trPr>
-          <w:trHeight w:val="552"/>
+          <w:trHeight w:val="1875"/>
         </w:trPr>
         <w:tc>
           <w:tcPr>
             <w:tcW w:w="690" w:type="dxa"/>
-            <w:tcBorders>
-              <w:top w:val="single" w:sz="6" w:space="0" w:color="CCCCCC"/>
-              <w:left w:val="single" w:sz="6" w:space="0" w:color="000000"/>
-              <w:bottom w:val="single" w:sz="6" w:space="0" w:color="000000"/>
-              <w:right w:val="single" w:sz="6" w:space="0" w:color="000000"/>
-            </w:tcBorders>
             <w:tcMar>
               <w:top w:w="40" w:type="dxa"/>
               <w:left w:w="40" w:type="dxa"/>
@@ -6559,19 +6517,20 @@
                 <w:sz w:val="24"/>
                 <w:szCs w:val="24"/>
               </w:rPr>
-              <w:t>PB 01</w:t>
+              <w:t>PB 0</w:t>
+            </w:r>
+            <w:r>
+              <w:rPr>
+                <w:sz w:val="24"/>
+                <w:szCs w:val="24"/>
+              </w:rPr>
+              <w:t>1</w:t>
             </w:r>
           </w:p>
         </w:tc>
         <w:tc>
           <w:tcPr>
             <w:tcW w:w="1560" w:type="dxa"/>
-            <w:tcBorders>
-              <w:top w:val="single" w:sz="6" w:space="0" w:color="CCCCCC"/>
-              <w:left w:val="single" w:sz="6" w:space="0" w:color="CCCCCC"/>
-              <w:bottom w:val="single" w:sz="6" w:space="0" w:color="000000"/>
-              <w:right w:val="single" w:sz="6" w:space="0" w:color="000000"/>
-            </w:tcBorders>
             <w:shd w:val="clear" w:color="auto" w:fill="FFFFFF"/>
             <w:tcMar>
               <w:top w:w="40" w:type="dxa"/>
@@ -6605,12 +6564,6 @@
         <w:tc>
           <w:tcPr>
             <w:tcW w:w="2040" w:type="dxa"/>
-            <w:tcBorders>
-              <w:top w:val="single" w:sz="6" w:space="0" w:color="CCCCCC"/>
-              <w:left w:val="single" w:sz="6" w:space="0" w:color="CCCCCC"/>
-              <w:bottom w:val="single" w:sz="6" w:space="0" w:color="000000"/>
-              <w:right w:val="single" w:sz="6" w:space="0" w:color="000000"/>
-            </w:tcBorders>
             <w:shd w:val="clear" w:color="auto" w:fill="FFFFFF"/>
             <w:tcMar>
               <w:top w:w="40" w:type="dxa"/>
@@ -6627,29 +6580,30 @@
               <w:jc w:val="left"/>
               <w:rPr>
                 <w:rFonts w:eastAsia="Arial"/>
-                <w:sz w:val="24"/>
-                <w:szCs w:val="24"/>
-              </w:rPr>
-            </w:pPr>
-            <w:r>
-              <w:rPr>
-                <w:rFonts w:eastAsia="Arial"/>
-                <w:sz w:val="24"/>
-                <w:szCs w:val="24"/>
-              </w:rPr>
-              <w:t>Website có giao diện linh hoạt phù hợp với mọi thiết bị</w:t>
+                <w:color w:val="000000"/>
+                <w:sz w:val="24"/>
+                <w:szCs w:val="24"/>
+              </w:rPr>
+            </w:pPr>
+            <w:r>
+              <w:rPr>
+                <w:sz w:val="24"/>
+                <w:szCs w:val="24"/>
+              </w:rPr>
+              <w:t>Thông tin rõ ràng  minh bạch về tổ chức</w:t>
+            </w:r>
+            <w:r>
+              <w:rPr>
+                <w:sz w:val="24"/>
+                <w:szCs w:val="24"/>
+              </w:rPr>
+              <w:t xml:space="preserve"> đã hợp tác để từ thiện</w:t>
             </w:r>
           </w:p>
         </w:tc>
         <w:tc>
           <w:tcPr>
             <w:tcW w:w="3073" w:type="dxa"/>
-            <w:tcBorders>
-              <w:top w:val="single" w:sz="6" w:space="0" w:color="CCCCCC"/>
-              <w:left w:val="single" w:sz="6" w:space="0" w:color="CCCCCC"/>
-              <w:bottom w:val="single" w:sz="6" w:space="0" w:color="000000"/>
-              <w:right w:val="single" w:sz="6" w:space="0" w:color="000000"/>
-            </w:tcBorders>
             <w:tcMar>
               <w:top w:w="40" w:type="dxa"/>
               <w:left w:w="40" w:type="dxa"/>
@@ -6675,19 +6629,13 @@
                 <w:sz w:val="24"/>
                 <w:szCs w:val="24"/>
               </w:rPr>
-              <w:t>Tôi có thể truy cập từ mọi thiết bị, trên các độ phân giải màn hình khác nhau</w:t>
+              <w:t>Tôi có thể tin tưởng và giao tiền bạc cho họ</w:t>
             </w:r>
           </w:p>
         </w:tc>
         <w:tc>
           <w:tcPr>
             <w:tcW w:w="993" w:type="dxa"/>
-            <w:tcBorders>
-              <w:top w:val="single" w:sz="6" w:space="0" w:color="CCCCCC"/>
-              <w:left w:val="single" w:sz="6" w:space="0" w:color="CCCCCC"/>
-              <w:bottom w:val="single" w:sz="6" w:space="0" w:color="000000"/>
-              <w:right w:val="single" w:sz="6" w:space="0" w:color="000000"/>
-            </w:tcBorders>
             <w:shd w:val="clear" w:color="auto" w:fill="FFFFFF"/>
             <w:tcMar>
               <w:top w:w="40" w:type="dxa"/>
@@ -6723,12 +6671,515 @@
         <w:tc>
           <w:tcPr>
             <w:tcW w:w="1049" w:type="dxa"/>
-            <w:tcBorders>
-              <w:top w:val="single" w:sz="6" w:space="0" w:color="CCCCCC"/>
-              <w:left w:val="single" w:sz="6" w:space="0" w:color="CCCCCC"/>
-              <w:bottom w:val="single" w:sz="6" w:space="0" w:color="000000"/>
-              <w:right w:val="single" w:sz="6" w:space="0" w:color="000000"/>
-            </w:tcBorders>
+            <w:shd w:val="clear" w:color="auto" w:fill="F79646"/>
+            <w:tcMar>
+              <w:top w:w="40" w:type="dxa"/>
+              <w:left w:w="40" w:type="dxa"/>
+              <w:bottom w:w="40" w:type="dxa"/>
+              <w:right w:w="40" w:type="dxa"/>
+            </w:tcMar>
+            <w:vAlign w:val="center"/>
+          </w:tcPr>
+          <w:p>
+            <w:pPr>
+              <w:widowControl w:val="0"/>
+              <w:spacing w:before="0" w:line="276" w:lineRule="auto"/>
+              <w:jc w:val="center"/>
+              <w:rPr>
+                <w:rFonts w:eastAsia="Arial"/>
+                <w:b/>
+                <w:color w:val="FFFFFF"/>
+                <w:sz w:val="24"/>
+                <w:szCs w:val="24"/>
+              </w:rPr>
+            </w:pPr>
+          </w:p>
+        </w:tc>
+      </w:tr>
+      <w:tr>
+        <w:trPr>
+          <w:trHeight w:val="1275"/>
+        </w:trPr>
+        <w:tc>
+          <w:tcPr>
+            <w:tcW w:w="690" w:type="dxa"/>
+            <w:tcMar>
+              <w:top w:w="40" w:type="dxa"/>
+              <w:left w:w="40" w:type="dxa"/>
+              <w:bottom w:w="40" w:type="dxa"/>
+              <w:right w:w="40" w:type="dxa"/>
+            </w:tcMar>
+            <w:vAlign w:val="center"/>
+          </w:tcPr>
+          <w:p>
+            <w:pPr>
+              <w:widowControl w:val="0"/>
+              <w:spacing w:before="0" w:line="276" w:lineRule="auto"/>
+              <w:jc w:val="center"/>
+              <w:rPr>
+                <w:rFonts w:eastAsia="Arial"/>
+                <w:color w:val="000000"/>
+                <w:sz w:val="24"/>
+                <w:szCs w:val="24"/>
+              </w:rPr>
+            </w:pPr>
+            <w:r>
+              <w:rPr>
+                <w:sz w:val="24"/>
+                <w:szCs w:val="24"/>
+              </w:rPr>
+              <w:t>PB 0</w:t>
+            </w:r>
+            <w:r>
+              <w:rPr>
+                <w:sz w:val="24"/>
+                <w:szCs w:val="24"/>
+              </w:rPr>
+              <w:t>2</w:t>
+            </w:r>
+          </w:p>
+        </w:tc>
+        <w:tc>
+          <w:tcPr>
+            <w:tcW w:w="1560" w:type="dxa"/>
+            <w:shd w:val="clear" w:color="auto" w:fill="FFFFFF"/>
+            <w:tcMar>
+              <w:top w:w="40" w:type="dxa"/>
+              <w:left w:w="40" w:type="dxa"/>
+              <w:bottom w:w="40" w:type="dxa"/>
+              <w:right w:w="40" w:type="dxa"/>
+            </w:tcMar>
+            <w:vAlign w:val="center"/>
+          </w:tcPr>
+          <w:p>
+            <w:pPr>
+              <w:widowControl w:val="0"/>
+              <w:spacing w:before="0" w:line="276" w:lineRule="auto"/>
+              <w:jc w:val="center"/>
+              <w:rPr>
+                <w:rFonts w:eastAsia="Arial"/>
+                <w:color w:val="000000"/>
+                <w:sz w:val="24"/>
+                <w:szCs w:val="24"/>
+              </w:rPr>
+            </w:pPr>
+            <w:r>
+              <w:rPr>
+                <w:sz w:val="24"/>
+                <w:szCs w:val="24"/>
+              </w:rPr>
+              <w:t>Người dùng</w:t>
+            </w:r>
+          </w:p>
+        </w:tc>
+        <w:tc>
+          <w:tcPr>
+            <w:tcW w:w="2040" w:type="dxa"/>
+            <w:shd w:val="clear" w:color="auto" w:fill="FFFFFF"/>
+            <w:tcMar>
+              <w:top w:w="40" w:type="dxa"/>
+              <w:left w:w="40" w:type="dxa"/>
+              <w:bottom w:w="40" w:type="dxa"/>
+              <w:right w:w="40" w:type="dxa"/>
+            </w:tcMar>
+            <w:vAlign w:val="center"/>
+          </w:tcPr>
+          <w:p>
+            <w:pPr>
+              <w:widowControl w:val="0"/>
+              <w:spacing w:before="0" w:line="276" w:lineRule="auto"/>
+              <w:jc w:val="left"/>
+              <w:rPr>
+                <w:rFonts w:eastAsia="Arial"/>
+                <w:color w:val="000000"/>
+                <w:sz w:val="24"/>
+                <w:szCs w:val="24"/>
+              </w:rPr>
+            </w:pPr>
+            <w:r>
+              <w:rPr>
+                <w:sz w:val="24"/>
+                <w:szCs w:val="24"/>
+              </w:rPr>
+              <w:t xml:space="preserve">Hiển thị các chiến dịch từ thiện với đầy đủ thông tin hồ sơ về hoàn cảnh đó. </w:t>
+            </w:r>
+          </w:p>
+        </w:tc>
+        <w:tc>
+          <w:tcPr>
+            <w:tcW w:w="3073" w:type="dxa"/>
+            <w:tcMar>
+              <w:top w:w="40" w:type="dxa"/>
+              <w:left w:w="40" w:type="dxa"/>
+              <w:bottom w:w="40" w:type="dxa"/>
+              <w:right w:w="40" w:type="dxa"/>
+            </w:tcMar>
+            <w:vAlign w:val="center"/>
+          </w:tcPr>
+          <w:p>
+            <w:pPr>
+              <w:widowControl w:val="0"/>
+              <w:spacing w:before="0" w:line="276" w:lineRule="auto"/>
+              <w:jc w:val="left"/>
+              <w:rPr>
+                <w:sz w:val="24"/>
+                <w:szCs w:val="24"/>
+              </w:rPr>
+            </w:pPr>
+            <w:r>
+              <w:rPr>
+                <w:sz w:val="24"/>
+                <w:szCs w:val="24"/>
+              </w:rPr>
+              <w:t xml:space="preserve">Tôi có thể hiểu rõ hơn về các hoàn cảnh khó khăn </w:t>
+            </w:r>
+            <w:r>
+              <w:rPr>
+                <w:sz w:val="24"/>
+                <w:szCs w:val="24"/>
+              </w:rPr>
+              <w:t>của người khác</w:t>
+            </w:r>
+            <w:r>
+              <w:rPr>
+                <w:sz w:val="24"/>
+                <w:szCs w:val="24"/>
+              </w:rPr>
+              <w:t>.</w:t>
+            </w:r>
+            <w:r>
+              <w:rPr>
+                <w:sz w:val="24"/>
+                <w:szCs w:val="24"/>
+              </w:rPr>
+              <w:t xml:space="preserve"> Đồng thời hiểu thêm</w:t>
+            </w:r>
+            <w:r>
+              <w:rPr>
+                <w:sz w:val="24"/>
+                <w:szCs w:val="24"/>
+              </w:rPr>
+              <w:t xml:space="preserve"> v</w:t>
+            </w:r>
+            <w:r>
+              <w:rPr>
+                <w:sz w:val="24"/>
+                <w:szCs w:val="24"/>
+              </w:rPr>
+              <w:t>ề khả năng thực thi và thành công của chiến dịch</w:t>
+            </w:r>
+            <w:r>
+              <w:rPr>
+                <w:sz w:val="24"/>
+                <w:szCs w:val="24"/>
+              </w:rPr>
+              <w:t xml:space="preserve"> trước</w:t>
+            </w:r>
+            <w:r>
+              <w:rPr>
+                <w:sz w:val="24"/>
+                <w:szCs w:val="24"/>
+              </w:rPr>
+              <w:t xml:space="preserve"> đó</w:t>
+            </w:r>
+            <w:r>
+              <w:rPr>
+                <w:sz w:val="24"/>
+                <w:szCs w:val="24"/>
+              </w:rPr>
+              <w:t>.</w:t>
+            </w:r>
+          </w:p>
+          <w:p>
+            <w:pPr>
+              <w:widowControl w:val="0"/>
+              <w:spacing w:before="0" w:line="276" w:lineRule="auto"/>
+              <w:jc w:val="left"/>
+              <w:rPr>
+                <w:rFonts w:eastAsia="Arial"/>
+                <w:color w:val="000000"/>
+                <w:sz w:val="24"/>
+                <w:szCs w:val="24"/>
+              </w:rPr>
+            </w:pPr>
+            <w:r>
+              <w:rPr>
+                <w:sz w:val="24"/>
+                <w:szCs w:val="24"/>
+              </w:rPr>
+              <w:t>Từ đó củng cố thêm miền tin của tôi về dự án</w:t>
+            </w:r>
+          </w:p>
+        </w:tc>
+        <w:tc>
+          <w:tcPr>
+            <w:tcW w:w="993" w:type="dxa"/>
+            <w:shd w:val="clear" w:color="auto" w:fill="FFFFFF"/>
+            <w:tcMar>
+              <w:top w:w="40" w:type="dxa"/>
+              <w:left w:w="40" w:type="dxa"/>
+              <w:bottom w:w="40" w:type="dxa"/>
+              <w:right w:w="40" w:type="dxa"/>
+            </w:tcMar>
+            <w:vAlign w:val="center"/>
+          </w:tcPr>
+          <w:p>
+            <w:pPr>
+              <w:widowControl w:val="0"/>
+              <w:spacing w:before="0" w:line="276" w:lineRule="auto"/>
+              <w:jc w:val="center"/>
+              <w:rPr>
+                <w:rFonts w:eastAsia="Arial"/>
+                <w:color w:val="000000"/>
+                <w:sz w:val="24"/>
+                <w:szCs w:val="24"/>
+              </w:rPr>
+            </w:pPr>
+            <w:r>
+              <w:rPr>
+                <w:b/>
+                <w:color w:val="FF0000"/>
+                <w:sz w:val="24"/>
+                <w:szCs w:val="24"/>
+              </w:rPr>
+              <w:t>H</w:t>
+            </w:r>
+          </w:p>
+        </w:tc>
+        <w:tc>
+          <w:tcPr>
+            <w:tcW w:w="1049" w:type="dxa"/>
+            <w:shd w:val="clear" w:color="auto" w:fill="F79646"/>
+            <w:tcMar>
+              <w:top w:w="40" w:type="dxa"/>
+              <w:left w:w="40" w:type="dxa"/>
+              <w:bottom w:w="40" w:type="dxa"/>
+              <w:right w:w="40" w:type="dxa"/>
+            </w:tcMar>
+            <w:vAlign w:val="center"/>
+          </w:tcPr>
+          <w:p>
+            <w:pPr>
+              <w:widowControl w:val="0"/>
+              <w:spacing w:before="0" w:line="276" w:lineRule="auto"/>
+              <w:jc w:val="center"/>
+              <w:rPr>
+                <w:rFonts w:eastAsia="Arial"/>
+                <w:b/>
+                <w:color w:val="FFFFFF"/>
+                <w:sz w:val="24"/>
+                <w:szCs w:val="24"/>
+              </w:rPr>
+            </w:pPr>
+          </w:p>
+        </w:tc>
+      </w:tr>
+      <w:tr>
+        <w:trPr>
+          <w:trHeight w:val="1275"/>
+        </w:trPr>
+        <w:tc>
+          <w:tcPr>
+            <w:tcW w:w="690" w:type="dxa"/>
+            <w:tcMar>
+              <w:top w:w="40" w:type="dxa"/>
+              <w:left w:w="40" w:type="dxa"/>
+              <w:bottom w:w="40" w:type="dxa"/>
+              <w:right w:w="40" w:type="dxa"/>
+            </w:tcMar>
+            <w:vAlign w:val="center"/>
+          </w:tcPr>
+          <w:p>
+            <w:pPr>
+              <w:widowControl w:val="0"/>
+              <w:spacing w:before="0" w:line="276" w:lineRule="auto"/>
+              <w:jc w:val="center"/>
+              <w:rPr>
+                <w:sz w:val="24"/>
+                <w:szCs w:val="24"/>
+              </w:rPr>
+            </w:pPr>
+            <w:r>
+              <w:rPr>
+                <w:sz w:val="24"/>
+                <w:szCs w:val="24"/>
+              </w:rPr>
+              <w:t>PB 0</w:t>
+            </w:r>
+            <w:r>
+              <w:rPr>
+                <w:sz w:val="24"/>
+                <w:szCs w:val="24"/>
+              </w:rPr>
+              <w:t>3</w:t>
+            </w:r>
+          </w:p>
+        </w:tc>
+        <w:tc>
+          <w:tcPr>
+            <w:tcW w:w="1560" w:type="dxa"/>
+            <w:shd w:val="clear" w:color="auto" w:fill="FFFFFF"/>
+            <w:tcMar>
+              <w:top w:w="40" w:type="dxa"/>
+              <w:left w:w="40" w:type="dxa"/>
+              <w:bottom w:w="40" w:type="dxa"/>
+              <w:right w:w="40" w:type="dxa"/>
+            </w:tcMar>
+            <w:vAlign w:val="center"/>
+          </w:tcPr>
+          <w:p>
+            <w:pPr>
+              <w:widowControl w:val="0"/>
+              <w:spacing w:before="0" w:line="276" w:lineRule="auto"/>
+              <w:jc w:val="center"/>
+              <w:rPr>
+                <w:sz w:val="24"/>
+                <w:szCs w:val="24"/>
+              </w:rPr>
+            </w:pPr>
+            <w:r>
+              <w:rPr>
+                <w:sz w:val="24"/>
+                <w:szCs w:val="24"/>
+              </w:rPr>
+              <w:t>Người dùng</w:t>
+            </w:r>
+          </w:p>
+        </w:tc>
+        <w:tc>
+          <w:tcPr>
+            <w:tcW w:w="2040" w:type="dxa"/>
+            <w:shd w:val="clear" w:color="auto" w:fill="FFFFFF"/>
+            <w:tcMar>
+              <w:top w:w="40" w:type="dxa"/>
+              <w:left w:w="40" w:type="dxa"/>
+              <w:bottom w:w="40" w:type="dxa"/>
+              <w:right w:w="40" w:type="dxa"/>
+            </w:tcMar>
+            <w:vAlign w:val="center"/>
+          </w:tcPr>
+          <w:p>
+            <w:pPr>
+              <w:widowControl w:val="0"/>
+              <w:spacing w:before="0" w:line="276" w:lineRule="auto"/>
+              <w:jc w:val="left"/>
+              <w:rPr>
+                <w:sz w:val="24"/>
+                <w:szCs w:val="24"/>
+              </w:rPr>
+            </w:pPr>
+            <w:r>
+              <w:rPr>
+                <w:sz w:val="24"/>
+                <w:szCs w:val="24"/>
+              </w:rPr>
+              <w:t>Thông tin chiến dịch</w:t>
+            </w:r>
+            <w:r>
+              <w:rPr>
+                <w:sz w:val="24"/>
+                <w:szCs w:val="24"/>
+              </w:rPr>
+              <w:t xml:space="preserve"> mà dự án đã hợp tác</w:t>
+            </w:r>
+          </w:p>
+        </w:tc>
+        <w:tc>
+          <w:tcPr>
+            <w:tcW w:w="3073" w:type="dxa"/>
+            <w:tcMar>
+              <w:top w:w="40" w:type="dxa"/>
+              <w:left w:w="40" w:type="dxa"/>
+              <w:bottom w:w="40" w:type="dxa"/>
+              <w:right w:w="40" w:type="dxa"/>
+            </w:tcMar>
+            <w:vAlign w:val="center"/>
+          </w:tcPr>
+          <w:p>
+            <w:pPr>
+              <w:widowControl w:val="0"/>
+              <w:spacing w:before="0" w:line="276" w:lineRule="auto"/>
+              <w:jc w:val="left"/>
+              <w:rPr>
+                <w:sz w:val="24"/>
+                <w:szCs w:val="24"/>
+              </w:rPr>
+            </w:pPr>
+            <w:r>
+              <w:rPr>
+                <w:sz w:val="24"/>
+                <w:szCs w:val="24"/>
+              </w:rPr>
+              <w:t xml:space="preserve">Tôi có thể xem được ai đã </w:t>
+            </w:r>
+            <w:r>
+              <w:rPr>
+                <w:sz w:val="24"/>
+                <w:szCs w:val="24"/>
+              </w:rPr>
+              <w:t xml:space="preserve">và đang </w:t>
+            </w:r>
+            <w:r>
+              <w:rPr>
+                <w:sz w:val="24"/>
+                <w:szCs w:val="24"/>
+              </w:rPr>
+              <w:t>đóng góp và</w:t>
+            </w:r>
+            <w:r>
+              <w:rPr>
+                <w:sz w:val="24"/>
+                <w:szCs w:val="24"/>
+              </w:rPr>
+              <w:t xml:space="preserve">o </w:t>
+            </w:r>
+            <w:r>
+              <w:rPr>
+                <w:sz w:val="24"/>
+                <w:szCs w:val="24"/>
+              </w:rPr>
+              <w:t>tiến độ hoàn thành của chiến dịch đó</w:t>
+            </w:r>
+          </w:p>
+        </w:tc>
+        <w:tc>
+          <w:tcPr>
+            <w:tcW w:w="993" w:type="dxa"/>
+            <w:shd w:val="clear" w:color="auto" w:fill="FFFFFF"/>
+            <w:tcMar>
+              <w:top w:w="40" w:type="dxa"/>
+              <w:left w:w="40" w:type="dxa"/>
+              <w:bottom w:w="40" w:type="dxa"/>
+              <w:right w:w="40" w:type="dxa"/>
+            </w:tcMar>
+            <w:vAlign w:val="center"/>
+          </w:tcPr>
+          <w:p>
+            <w:pPr>
+              <w:widowControl w:val="0"/>
+              <w:spacing w:before="0" w:line="276" w:lineRule="auto"/>
+              <w:jc w:val="center"/>
+              <w:rPr>
+                <w:b/>
+                <w:color w:val="FF0000"/>
+                <w:sz w:val="24"/>
+                <w:szCs w:val="24"/>
+              </w:rPr>
+            </w:pPr>
+            <w:r>
+              <w:rPr>
+                <w:b/>
+                <w:color w:val="FF0000"/>
+                <w:sz w:val="24"/>
+                <w:szCs w:val="24"/>
+              </w:rPr>
+              <w:t>H</w:t>
+            </w:r>
+          </w:p>
+        </w:tc>
+        <w:tc>
+          <w:tcPr>
+            <w:tcW w:w="1049" w:type="dxa"/>
             <w:shd w:val="clear" w:color="auto" w:fill="F79646"/>
             <w:tcMar>
               <w:top w:w="40" w:type="dxa"/>
@@ -6761,12 +7212,6 @@
         <w:tc>
           <w:tcPr>
             <w:tcW w:w="690" w:type="dxa"/>
-            <w:tcBorders>
-              <w:top w:val="single" w:sz="6" w:space="0" w:color="CCCCCC"/>
-              <w:left w:val="single" w:sz="6" w:space="0" w:color="000000"/>
-              <w:bottom w:val="single" w:sz="6" w:space="0" w:color="000000"/>
-              <w:right w:val="single" w:sz="6" w:space="0" w:color="000000"/>
-            </w:tcBorders>
             <w:tcMar>
               <w:top w:w="40" w:type="dxa"/>
               <w:left w:w="40" w:type="dxa"/>
@@ -6792,19 +7237,20 @@
                 <w:sz w:val="24"/>
                 <w:szCs w:val="24"/>
               </w:rPr>
-              <w:t>PB 02</w:t>
+              <w:t>PB 0</w:t>
+            </w:r>
+            <w:r>
+              <w:rPr>
+                <w:sz w:val="24"/>
+                <w:szCs w:val="24"/>
+              </w:rPr>
+              <w:t>4</w:t>
             </w:r>
           </w:p>
         </w:tc>
         <w:tc>
           <w:tcPr>
             <w:tcW w:w="1560" w:type="dxa"/>
-            <w:tcBorders>
-              <w:top w:val="single" w:sz="6" w:space="0" w:color="CCCCCC"/>
-              <w:left w:val="single" w:sz="6" w:space="0" w:color="CCCCCC"/>
-              <w:bottom w:val="single" w:sz="6" w:space="0" w:color="000000"/>
-              <w:right w:val="single" w:sz="6" w:space="0" w:color="000000"/>
-            </w:tcBorders>
             <w:shd w:val="clear" w:color="auto" w:fill="FFFFFF"/>
             <w:tcMar>
               <w:top w:w="40" w:type="dxa"/>
@@ -6838,12 +7284,6 @@
         <w:tc>
           <w:tcPr>
             <w:tcW w:w="2040" w:type="dxa"/>
-            <w:tcBorders>
-              <w:top w:val="single" w:sz="6" w:space="0" w:color="CCCCCC"/>
-              <w:left w:val="single" w:sz="6" w:space="0" w:color="CCCCCC"/>
-              <w:bottom w:val="single" w:sz="6" w:space="0" w:color="000000"/>
-              <w:right w:val="single" w:sz="6" w:space="0" w:color="000000"/>
-            </w:tcBorders>
             <w:shd w:val="clear" w:color="auto" w:fill="FFFFFF"/>
             <w:tcMar>
               <w:top w:w="40" w:type="dxa"/>
@@ -6870,19 +7310,13 @@
                 <w:sz w:val="24"/>
                 <w:szCs w:val="24"/>
               </w:rPr>
-              <w:t>Thanh điều hướng trực quan</w:t>
+              <w:t>Đọc các bài viết về hoạt động của tổ chức đó</w:t>
             </w:r>
           </w:p>
         </w:tc>
         <w:tc>
           <w:tcPr>
             <w:tcW w:w="3073" w:type="dxa"/>
-            <w:tcBorders>
-              <w:top w:val="single" w:sz="6" w:space="0" w:color="CCCCCC"/>
-              <w:left w:val="single" w:sz="6" w:space="0" w:color="CCCCCC"/>
-              <w:bottom w:val="single" w:sz="6" w:space="0" w:color="000000"/>
-              <w:right w:val="single" w:sz="6" w:space="0" w:color="000000"/>
-            </w:tcBorders>
             <w:tcMar>
               <w:top w:w="40" w:type="dxa"/>
               <w:left w:w="40" w:type="dxa"/>
@@ -6908,19 +7342,27 @@
                 <w:sz w:val="24"/>
                 <w:szCs w:val="24"/>
               </w:rPr>
-              <w:t>Tôi có thế truy cập nhanh các thông tin, hoạt động của website</w:t>
+              <w:t>Tôi có thể hình dung về cách thức hoạt động cũng như nh</w:t>
+            </w:r>
+            <w:r>
+              <w:rPr>
+                <w:sz w:val="24"/>
+                <w:szCs w:val="24"/>
+              </w:rPr>
+              <w:t>iều</w:t>
+            </w:r>
+            <w:r>
+              <w:rPr>
+                <w:sz w:val="24"/>
+                <w:szCs w:val="24"/>
+              </w:rPr>
+              <w:t xml:space="preserve"> điều mà tổ chức đó đang mang lại cho cộng động</w:t>
             </w:r>
           </w:p>
         </w:tc>
         <w:tc>
           <w:tcPr>
             <w:tcW w:w="993" w:type="dxa"/>
-            <w:tcBorders>
-              <w:top w:val="single" w:sz="6" w:space="0" w:color="CCCCCC"/>
-              <w:left w:val="single" w:sz="6" w:space="0" w:color="CCCCCC"/>
-              <w:bottom w:val="single" w:sz="6" w:space="0" w:color="000000"/>
-              <w:right w:val="single" w:sz="6" w:space="0" w:color="000000"/>
-            </w:tcBorders>
             <w:shd w:val="clear" w:color="auto" w:fill="FFFFFF"/>
             <w:tcMar>
               <w:top w:w="40" w:type="dxa"/>
@@ -6949,19 +7391,13 @@
                 <w:sz w:val="24"/>
                 <w:szCs w:val="24"/>
               </w:rPr>
-              <w:t>M</w:t>
+              <w:t>H</w:t>
             </w:r>
           </w:p>
         </w:tc>
         <w:tc>
           <w:tcPr>
             <w:tcW w:w="1049" w:type="dxa"/>
-            <w:tcBorders>
-              <w:top w:val="single" w:sz="6" w:space="0" w:color="CCCCCC"/>
-              <w:left w:val="single" w:sz="6" w:space="0" w:color="CCCCCC"/>
-              <w:bottom w:val="single" w:sz="6" w:space="0" w:color="000000"/>
-              <w:right w:val="single" w:sz="6" w:space="0" w:color="000000"/>
-            </w:tcBorders>
             <w:shd w:val="clear" w:color="auto" w:fill="F79646"/>
             <w:tcMar>
               <w:top w:w="40" w:type="dxa"/>
@@ -6975,779 +7411,6 @@
             <w:pPr>
               <w:widowControl w:val="0"/>
               <w:spacing w:before="0" w:line="276" w:lineRule="auto"/>
-              <w:jc w:val="center"/>
-              <w:rPr>
-                <w:rFonts w:eastAsia="Arial"/>
-                <w:b/>
-                <w:color w:val="FFFFFF"/>
-                <w:sz w:val="24"/>
-                <w:szCs w:val="24"/>
-              </w:rPr>
-            </w:pPr>
-          </w:p>
-        </w:tc>
-      </w:tr>
-      <w:tr>
-        <w:trPr>
-          <w:trHeight w:val="1875"/>
-        </w:trPr>
-        <w:tc>
-          <w:tcPr>
-            <w:tcW w:w="690" w:type="dxa"/>
-            <w:tcBorders>
-              <w:top w:val="single" w:sz="6" w:space="0" w:color="CCCCCC"/>
-              <w:left w:val="single" w:sz="6" w:space="0" w:color="000000"/>
-              <w:bottom w:val="single" w:sz="6" w:space="0" w:color="000000"/>
-              <w:right w:val="single" w:sz="6" w:space="0" w:color="000000"/>
-            </w:tcBorders>
-            <w:tcMar>
-              <w:top w:w="40" w:type="dxa"/>
-              <w:left w:w="40" w:type="dxa"/>
-              <w:bottom w:w="40" w:type="dxa"/>
-              <w:right w:w="40" w:type="dxa"/>
-            </w:tcMar>
-            <w:vAlign w:val="center"/>
-          </w:tcPr>
-          <w:p>
-            <w:pPr>
-              <w:widowControl w:val="0"/>
-              <w:spacing w:before="0" w:line="276" w:lineRule="auto"/>
-              <w:jc w:val="center"/>
-              <w:rPr>
-                <w:rFonts w:eastAsia="Arial"/>
-                <w:color w:val="000000"/>
-                <w:sz w:val="24"/>
-                <w:szCs w:val="24"/>
-              </w:rPr>
-            </w:pPr>
-            <w:r>
-              <w:rPr>
-                <w:sz w:val="24"/>
-                <w:szCs w:val="24"/>
-              </w:rPr>
-              <w:t>PB 03</w:t>
-            </w:r>
-          </w:p>
-        </w:tc>
-        <w:tc>
-          <w:tcPr>
-            <w:tcW w:w="1560" w:type="dxa"/>
-            <w:tcBorders>
-              <w:top w:val="single" w:sz="6" w:space="0" w:color="CCCCCC"/>
-              <w:left w:val="single" w:sz="6" w:space="0" w:color="CCCCCC"/>
-              <w:bottom w:val="single" w:sz="6" w:space="0" w:color="000000"/>
-              <w:right w:val="single" w:sz="6" w:space="0" w:color="000000"/>
-            </w:tcBorders>
-            <w:shd w:val="clear" w:color="auto" w:fill="FFFFFF"/>
-            <w:tcMar>
-              <w:top w:w="40" w:type="dxa"/>
-              <w:left w:w="40" w:type="dxa"/>
-              <w:bottom w:w="40" w:type="dxa"/>
-              <w:right w:w="40" w:type="dxa"/>
-            </w:tcMar>
-            <w:vAlign w:val="center"/>
-          </w:tcPr>
-          <w:p>
-            <w:pPr>
-              <w:widowControl w:val="0"/>
-              <w:spacing w:before="0" w:line="276" w:lineRule="auto"/>
-              <w:jc w:val="center"/>
-              <w:rPr>
-                <w:rFonts w:eastAsia="Arial"/>
-                <w:color w:val="000000"/>
-                <w:sz w:val="24"/>
-                <w:szCs w:val="24"/>
-              </w:rPr>
-            </w:pPr>
-            <w:r>
-              <w:rPr>
-                <w:sz w:val="24"/>
-                <w:szCs w:val="24"/>
-              </w:rPr>
-              <w:t>Người dùng</w:t>
-            </w:r>
-          </w:p>
-        </w:tc>
-        <w:tc>
-          <w:tcPr>
-            <w:tcW w:w="2040" w:type="dxa"/>
-            <w:tcBorders>
-              <w:top w:val="single" w:sz="6" w:space="0" w:color="CCCCCC"/>
-              <w:left w:val="single" w:sz="6" w:space="0" w:color="CCCCCC"/>
-              <w:bottom w:val="single" w:sz="6" w:space="0" w:color="000000"/>
-              <w:right w:val="single" w:sz="6" w:space="0" w:color="000000"/>
-            </w:tcBorders>
-            <w:shd w:val="clear" w:color="auto" w:fill="FFFFFF"/>
-            <w:tcMar>
-              <w:top w:w="40" w:type="dxa"/>
-              <w:left w:w="40" w:type="dxa"/>
-              <w:bottom w:w="40" w:type="dxa"/>
-              <w:right w:w="40" w:type="dxa"/>
-            </w:tcMar>
-            <w:vAlign w:val="center"/>
-          </w:tcPr>
-          <w:p>
-            <w:pPr>
-              <w:widowControl w:val="0"/>
-              <w:spacing w:before="0" w:line="276" w:lineRule="auto"/>
-              <w:jc w:val="left"/>
-              <w:rPr>
-                <w:rFonts w:eastAsia="Arial"/>
-                <w:color w:val="000000"/>
-                <w:sz w:val="24"/>
-                <w:szCs w:val="24"/>
-              </w:rPr>
-            </w:pPr>
-            <w:r>
-              <w:rPr>
-                <w:sz w:val="24"/>
-                <w:szCs w:val="24"/>
-              </w:rPr>
-              <w:t>Thông tin rõ ràng  minh bạch về tổ chức đứng sau website</w:t>
-            </w:r>
-          </w:p>
-        </w:tc>
-        <w:tc>
-          <w:tcPr>
-            <w:tcW w:w="3073" w:type="dxa"/>
-            <w:tcBorders>
-              <w:top w:val="single" w:sz="6" w:space="0" w:color="CCCCCC"/>
-              <w:left w:val="single" w:sz="6" w:space="0" w:color="CCCCCC"/>
-              <w:bottom w:val="single" w:sz="6" w:space="0" w:color="000000"/>
-              <w:right w:val="single" w:sz="6" w:space="0" w:color="000000"/>
-            </w:tcBorders>
-            <w:tcMar>
-              <w:top w:w="40" w:type="dxa"/>
-              <w:left w:w="40" w:type="dxa"/>
-              <w:bottom w:w="40" w:type="dxa"/>
-              <w:right w:w="40" w:type="dxa"/>
-            </w:tcMar>
-            <w:vAlign w:val="center"/>
-          </w:tcPr>
-          <w:p>
-            <w:pPr>
-              <w:widowControl w:val="0"/>
-              <w:spacing w:before="0" w:line="276" w:lineRule="auto"/>
-              <w:jc w:val="left"/>
-              <w:rPr>
-                <w:rFonts w:eastAsia="Arial"/>
-                <w:color w:val="000000"/>
-                <w:sz w:val="24"/>
-                <w:szCs w:val="24"/>
-              </w:rPr>
-            </w:pPr>
-            <w:r>
-              <w:rPr>
-                <w:sz w:val="24"/>
-                <w:szCs w:val="24"/>
-              </w:rPr>
-              <w:t>Tôi có thể tin tưởng và giao tiền bạc cho họ</w:t>
-            </w:r>
-          </w:p>
-        </w:tc>
-        <w:tc>
-          <w:tcPr>
-            <w:tcW w:w="993" w:type="dxa"/>
-            <w:tcBorders>
-              <w:top w:val="single" w:sz="6" w:space="0" w:color="CCCCCC"/>
-              <w:left w:val="single" w:sz="6" w:space="0" w:color="CCCCCC"/>
-              <w:bottom w:val="single" w:sz="6" w:space="0" w:color="000000"/>
-              <w:right w:val="single" w:sz="6" w:space="0" w:color="000000"/>
-            </w:tcBorders>
-            <w:shd w:val="clear" w:color="auto" w:fill="FFFFFF"/>
-            <w:tcMar>
-              <w:top w:w="40" w:type="dxa"/>
-              <w:left w:w="40" w:type="dxa"/>
-              <w:bottom w:w="40" w:type="dxa"/>
-              <w:right w:w="40" w:type="dxa"/>
-            </w:tcMar>
-            <w:vAlign w:val="center"/>
-          </w:tcPr>
-          <w:p>
-            <w:pPr>
-              <w:widowControl w:val="0"/>
-              <w:spacing w:before="0" w:line="276" w:lineRule="auto"/>
-              <w:jc w:val="center"/>
-              <w:rPr>
-                <w:rFonts w:eastAsia="Arial"/>
-                <w:color w:val="000000"/>
-                <w:sz w:val="24"/>
-                <w:szCs w:val="24"/>
-              </w:rPr>
-            </w:pPr>
-            <w:r>
-              <w:rPr>
-                <w:b/>
-                <w:color w:val="FF0000"/>
-                <w:sz w:val="24"/>
-                <w:szCs w:val="24"/>
-              </w:rPr>
-              <w:t>H</w:t>
-            </w:r>
-          </w:p>
-        </w:tc>
-        <w:tc>
-          <w:tcPr>
-            <w:tcW w:w="1049" w:type="dxa"/>
-            <w:tcBorders>
-              <w:top w:val="single" w:sz="6" w:space="0" w:color="CCCCCC"/>
-              <w:left w:val="single" w:sz="6" w:space="0" w:color="CCCCCC"/>
-              <w:bottom w:val="single" w:sz="6" w:space="0" w:color="000000"/>
-              <w:right w:val="single" w:sz="6" w:space="0" w:color="000000"/>
-            </w:tcBorders>
-            <w:shd w:val="clear" w:color="auto" w:fill="F79646"/>
-            <w:tcMar>
-              <w:top w:w="40" w:type="dxa"/>
-              <w:left w:w="40" w:type="dxa"/>
-              <w:bottom w:w="40" w:type="dxa"/>
-              <w:right w:w="40" w:type="dxa"/>
-            </w:tcMar>
-            <w:vAlign w:val="center"/>
-          </w:tcPr>
-          <w:p>
-            <w:pPr>
-              <w:widowControl w:val="0"/>
-              <w:spacing w:before="0" w:line="276" w:lineRule="auto"/>
-              <w:jc w:val="center"/>
-              <w:rPr>
-                <w:rFonts w:eastAsia="Arial"/>
-                <w:b/>
-                <w:color w:val="FFFFFF"/>
-                <w:sz w:val="24"/>
-                <w:szCs w:val="24"/>
-              </w:rPr>
-            </w:pPr>
-          </w:p>
-        </w:tc>
-      </w:tr>
-      <w:tr>
-        <w:trPr>
-          <w:trHeight w:val="1275"/>
-        </w:trPr>
-        <w:tc>
-          <w:tcPr>
-            <w:tcW w:w="690" w:type="dxa"/>
-            <w:tcBorders>
-              <w:top w:val="single" w:sz="6" w:space="0" w:color="CCCCCC"/>
-              <w:left w:val="single" w:sz="6" w:space="0" w:color="000000"/>
-              <w:bottom w:val="single" w:sz="6" w:space="0" w:color="000000"/>
-              <w:right w:val="single" w:sz="6" w:space="0" w:color="000000"/>
-            </w:tcBorders>
-            <w:tcMar>
-              <w:top w:w="40" w:type="dxa"/>
-              <w:left w:w="40" w:type="dxa"/>
-              <w:bottom w:w="40" w:type="dxa"/>
-              <w:right w:w="40" w:type="dxa"/>
-            </w:tcMar>
-            <w:vAlign w:val="center"/>
-          </w:tcPr>
-          <w:p>
-            <w:pPr>
-              <w:widowControl w:val="0"/>
-              <w:spacing w:before="0" w:line="276" w:lineRule="auto"/>
-              <w:jc w:val="center"/>
-              <w:rPr>
-                <w:rFonts w:eastAsia="Arial"/>
-                <w:color w:val="000000"/>
-                <w:sz w:val="24"/>
-                <w:szCs w:val="24"/>
-              </w:rPr>
-            </w:pPr>
-            <w:r>
-              <w:rPr>
-                <w:sz w:val="24"/>
-                <w:szCs w:val="24"/>
-              </w:rPr>
-              <w:t>PB 04</w:t>
-            </w:r>
-          </w:p>
-        </w:tc>
-        <w:tc>
-          <w:tcPr>
-            <w:tcW w:w="1560" w:type="dxa"/>
-            <w:tcBorders>
-              <w:top w:val="single" w:sz="6" w:space="0" w:color="CCCCCC"/>
-              <w:left w:val="single" w:sz="6" w:space="0" w:color="CCCCCC"/>
-              <w:bottom w:val="single" w:sz="6" w:space="0" w:color="000000"/>
-              <w:right w:val="single" w:sz="6" w:space="0" w:color="000000"/>
-            </w:tcBorders>
-            <w:shd w:val="clear" w:color="auto" w:fill="FFFFFF"/>
-            <w:tcMar>
-              <w:top w:w="40" w:type="dxa"/>
-              <w:left w:w="40" w:type="dxa"/>
-              <w:bottom w:w="40" w:type="dxa"/>
-              <w:right w:w="40" w:type="dxa"/>
-            </w:tcMar>
-            <w:vAlign w:val="center"/>
-          </w:tcPr>
-          <w:p>
-            <w:pPr>
-              <w:widowControl w:val="0"/>
-              <w:spacing w:before="0" w:line="276" w:lineRule="auto"/>
-              <w:jc w:val="center"/>
-              <w:rPr>
-                <w:rFonts w:eastAsia="Arial"/>
-                <w:color w:val="000000"/>
-                <w:sz w:val="24"/>
-                <w:szCs w:val="24"/>
-              </w:rPr>
-            </w:pPr>
-            <w:r>
-              <w:rPr>
-                <w:sz w:val="24"/>
-                <w:szCs w:val="24"/>
-              </w:rPr>
-              <w:t>Người dùng</w:t>
-            </w:r>
-          </w:p>
-        </w:tc>
-        <w:tc>
-          <w:tcPr>
-            <w:tcW w:w="2040" w:type="dxa"/>
-            <w:tcBorders>
-              <w:top w:val="single" w:sz="6" w:space="0" w:color="CCCCCC"/>
-              <w:left w:val="single" w:sz="6" w:space="0" w:color="CCCCCC"/>
-              <w:bottom w:val="single" w:sz="6" w:space="0" w:color="000000"/>
-              <w:right w:val="single" w:sz="6" w:space="0" w:color="000000"/>
-            </w:tcBorders>
-            <w:shd w:val="clear" w:color="auto" w:fill="FFFFFF"/>
-            <w:tcMar>
-              <w:top w:w="40" w:type="dxa"/>
-              <w:left w:w="40" w:type="dxa"/>
-              <w:bottom w:w="40" w:type="dxa"/>
-              <w:right w:w="40" w:type="dxa"/>
-            </w:tcMar>
-            <w:vAlign w:val="center"/>
-          </w:tcPr>
-          <w:p>
-            <w:pPr>
-              <w:widowControl w:val="0"/>
-              <w:spacing w:before="0" w:line="276" w:lineRule="auto"/>
-              <w:jc w:val="left"/>
-              <w:rPr>
-                <w:rFonts w:eastAsia="Arial"/>
-                <w:color w:val="000000"/>
-                <w:sz w:val="24"/>
-                <w:szCs w:val="24"/>
-              </w:rPr>
-            </w:pPr>
-            <w:r>
-              <w:rPr>
-                <w:sz w:val="24"/>
-                <w:szCs w:val="24"/>
-              </w:rPr>
-              <w:t xml:space="preserve">Hiển thị các chiến dịch từ thiện với đầy đủ thông tin hồ sơ về hoàn cảnh đó. </w:t>
-            </w:r>
-          </w:p>
-        </w:tc>
-        <w:tc>
-          <w:tcPr>
-            <w:tcW w:w="3073" w:type="dxa"/>
-            <w:tcBorders>
-              <w:top w:val="single" w:sz="6" w:space="0" w:color="CCCCCC"/>
-              <w:left w:val="single" w:sz="6" w:space="0" w:color="CCCCCC"/>
-              <w:bottom w:val="single" w:sz="6" w:space="0" w:color="000000"/>
-              <w:right w:val="single" w:sz="6" w:space="0" w:color="000000"/>
-            </w:tcBorders>
-            <w:tcMar>
-              <w:top w:w="40" w:type="dxa"/>
-              <w:left w:w="40" w:type="dxa"/>
-              <w:bottom w:w="40" w:type="dxa"/>
-              <w:right w:w="40" w:type="dxa"/>
-            </w:tcMar>
-            <w:vAlign w:val="center"/>
-          </w:tcPr>
-          <w:p>
-            <w:pPr>
-              <w:widowControl w:val="0"/>
-              <w:spacing w:before="0" w:line="276" w:lineRule="auto"/>
-              <w:jc w:val="left"/>
-              <w:rPr>
-                <w:sz w:val="24"/>
-                <w:szCs w:val="24"/>
-              </w:rPr>
-            </w:pPr>
-            <w:r>
-              <w:rPr>
-                <w:sz w:val="24"/>
-                <w:szCs w:val="24"/>
-              </w:rPr>
-              <w:t xml:space="preserve">Tôi có thể hiểu rõ hơn về các hoàn cảnh khó khăn </w:t>
-            </w:r>
-            <w:r>
-              <w:rPr>
-                <w:sz w:val="24"/>
-                <w:szCs w:val="24"/>
-              </w:rPr>
-              <w:t>của người khác</w:t>
-            </w:r>
-            <w:r>
-              <w:rPr>
-                <w:sz w:val="24"/>
-                <w:szCs w:val="24"/>
-              </w:rPr>
-              <w:t xml:space="preserve">. </w:t>
-            </w:r>
-            <w:r>
-              <w:rPr>
-                <w:sz w:val="24"/>
-                <w:szCs w:val="24"/>
-              </w:rPr>
-              <w:t>Và v</w:t>
-            </w:r>
-            <w:r>
-              <w:rPr>
-                <w:sz w:val="24"/>
-                <w:szCs w:val="24"/>
-              </w:rPr>
-              <w:t>ề khả năng thực thi và thành công của chiến dịch</w:t>
-            </w:r>
-            <w:r>
-              <w:rPr>
-                <w:sz w:val="24"/>
-                <w:szCs w:val="24"/>
-              </w:rPr>
-              <w:t xml:space="preserve"> trước</w:t>
-            </w:r>
-            <w:r>
-              <w:rPr>
-                <w:sz w:val="24"/>
-                <w:szCs w:val="24"/>
-              </w:rPr>
-              <w:t xml:space="preserve"> đó</w:t>
-            </w:r>
-            <w:r>
-              <w:rPr>
-                <w:sz w:val="24"/>
-                <w:szCs w:val="24"/>
-              </w:rPr>
-              <w:t>.</w:t>
-            </w:r>
-          </w:p>
-          <w:p>
-            <w:pPr>
-              <w:widowControl w:val="0"/>
-              <w:spacing w:before="0" w:line="276" w:lineRule="auto"/>
-              <w:jc w:val="left"/>
-              <w:rPr>
-                <w:rFonts w:eastAsia="Arial"/>
-                <w:color w:val="000000"/>
-                <w:sz w:val="24"/>
-                <w:szCs w:val="24"/>
-              </w:rPr>
-            </w:pPr>
-            <w:r>
-              <w:rPr>
-                <w:sz w:val="24"/>
-                <w:szCs w:val="24"/>
-              </w:rPr>
-              <w:t>Từ đó củng cố thêm miền tin của tôi về dự án</w:t>
-            </w:r>
-          </w:p>
-        </w:tc>
-        <w:tc>
-          <w:tcPr>
-            <w:tcW w:w="993" w:type="dxa"/>
-            <w:tcBorders>
-              <w:top w:val="single" w:sz="6" w:space="0" w:color="CCCCCC"/>
-              <w:left w:val="single" w:sz="6" w:space="0" w:color="CCCCCC"/>
-              <w:bottom w:val="single" w:sz="6" w:space="0" w:color="000000"/>
-              <w:right w:val="single" w:sz="6" w:space="0" w:color="000000"/>
-            </w:tcBorders>
-            <w:shd w:val="clear" w:color="auto" w:fill="FFFFFF"/>
-            <w:tcMar>
-              <w:top w:w="40" w:type="dxa"/>
-              <w:left w:w="40" w:type="dxa"/>
-              <w:bottom w:w="40" w:type="dxa"/>
-              <w:right w:w="40" w:type="dxa"/>
-            </w:tcMar>
-            <w:vAlign w:val="center"/>
-          </w:tcPr>
-          <w:p>
-            <w:pPr>
-              <w:widowControl w:val="0"/>
-              <w:spacing w:before="0" w:line="276" w:lineRule="auto"/>
-              <w:jc w:val="center"/>
-              <w:rPr>
-                <w:rFonts w:eastAsia="Arial"/>
-                <w:color w:val="000000"/>
-                <w:sz w:val="24"/>
-                <w:szCs w:val="24"/>
-              </w:rPr>
-            </w:pPr>
-            <w:r>
-              <w:rPr>
-                <w:b/>
-                <w:color w:val="FF0000"/>
-                <w:sz w:val="24"/>
-                <w:szCs w:val="24"/>
-              </w:rPr>
-              <w:t>H</w:t>
-            </w:r>
-          </w:p>
-        </w:tc>
-        <w:tc>
-          <w:tcPr>
-            <w:tcW w:w="1049" w:type="dxa"/>
-            <w:tcBorders>
-              <w:top w:val="single" w:sz="6" w:space="0" w:color="CCCCCC"/>
-              <w:left w:val="single" w:sz="6" w:space="0" w:color="CCCCCC"/>
-              <w:bottom w:val="single" w:sz="6" w:space="0" w:color="000000"/>
-              <w:right w:val="single" w:sz="6" w:space="0" w:color="000000"/>
-            </w:tcBorders>
-            <w:shd w:val="clear" w:color="auto" w:fill="F79646"/>
-            <w:tcMar>
-              <w:top w:w="40" w:type="dxa"/>
-              <w:left w:w="40" w:type="dxa"/>
-              <w:bottom w:w="40" w:type="dxa"/>
-              <w:right w:w="40" w:type="dxa"/>
-            </w:tcMar>
-            <w:vAlign w:val="center"/>
-          </w:tcPr>
-          <w:p>
-            <w:pPr>
-              <w:widowControl w:val="0"/>
-              <w:spacing w:before="0" w:line="276" w:lineRule="auto"/>
-              <w:jc w:val="center"/>
-              <w:rPr>
-                <w:rFonts w:eastAsia="Arial"/>
-                <w:b/>
-                <w:color w:val="FFFFFF"/>
-                <w:sz w:val="24"/>
-                <w:szCs w:val="24"/>
-              </w:rPr>
-            </w:pPr>
-          </w:p>
-        </w:tc>
-      </w:tr>
-      <w:tr>
-        <w:trPr>
-          <w:trHeight w:val="1275"/>
-        </w:trPr>
-        <w:tc>
-          <w:tcPr>
-            <w:tcW w:w="690" w:type="dxa"/>
-            <w:tcBorders>
-              <w:top w:val="single" w:sz="6" w:space="0" w:color="CCCCCC"/>
-              <w:left w:val="single" w:sz="6" w:space="0" w:color="000000"/>
-              <w:bottom w:val="single" w:sz="6" w:space="0" w:color="000000"/>
-              <w:right w:val="single" w:sz="6" w:space="0" w:color="000000"/>
-            </w:tcBorders>
-            <w:tcMar>
-              <w:top w:w="40" w:type="dxa"/>
-              <w:left w:w="40" w:type="dxa"/>
-              <w:bottom w:w="40" w:type="dxa"/>
-              <w:right w:w="40" w:type="dxa"/>
-            </w:tcMar>
-            <w:vAlign w:val="center"/>
-          </w:tcPr>
-          <w:p>
-            <w:pPr>
-              <w:widowControl w:val="0"/>
-              <w:spacing w:before="0" w:line="276" w:lineRule="auto"/>
-              <w:jc w:val="center"/>
-              <w:rPr>
-                <w:sz w:val="24"/>
-                <w:szCs w:val="24"/>
-              </w:rPr>
-            </w:pPr>
-            <w:r>
-              <w:rPr>
-                <w:sz w:val="24"/>
-                <w:szCs w:val="24"/>
-              </w:rPr>
-              <w:t>PB 05</w:t>
-            </w:r>
-          </w:p>
-        </w:tc>
-        <w:tc>
-          <w:tcPr>
-            <w:tcW w:w="1560" w:type="dxa"/>
-            <w:tcBorders>
-              <w:top w:val="single" w:sz="6" w:space="0" w:color="CCCCCC"/>
-              <w:left w:val="single" w:sz="6" w:space="0" w:color="CCCCCC"/>
-              <w:bottom w:val="single" w:sz="6" w:space="0" w:color="000000"/>
-              <w:right w:val="single" w:sz="6" w:space="0" w:color="000000"/>
-            </w:tcBorders>
-            <w:shd w:val="clear" w:color="auto" w:fill="FFFFFF"/>
-            <w:tcMar>
-              <w:top w:w="40" w:type="dxa"/>
-              <w:left w:w="40" w:type="dxa"/>
-              <w:bottom w:w="40" w:type="dxa"/>
-              <w:right w:w="40" w:type="dxa"/>
-            </w:tcMar>
-            <w:vAlign w:val="center"/>
-          </w:tcPr>
-          <w:p>
-            <w:pPr>
-              <w:widowControl w:val="0"/>
-              <w:spacing w:before="0" w:line="276" w:lineRule="auto"/>
-              <w:jc w:val="center"/>
-              <w:rPr>
-                <w:sz w:val="24"/>
-                <w:szCs w:val="24"/>
-              </w:rPr>
-            </w:pPr>
-            <w:r>
-              <w:rPr>
-                <w:sz w:val="24"/>
-                <w:szCs w:val="24"/>
-              </w:rPr>
-              <w:t>Người dùng</w:t>
-            </w:r>
-          </w:p>
-        </w:tc>
-        <w:tc>
-          <w:tcPr>
-            <w:tcW w:w="2040" w:type="dxa"/>
-            <w:tcBorders>
-              <w:top w:val="single" w:sz="6" w:space="0" w:color="CCCCCC"/>
-              <w:left w:val="single" w:sz="6" w:space="0" w:color="CCCCCC"/>
-              <w:bottom w:val="single" w:sz="6" w:space="0" w:color="000000"/>
-              <w:right w:val="single" w:sz="6" w:space="0" w:color="000000"/>
-            </w:tcBorders>
-            <w:shd w:val="clear" w:color="auto" w:fill="FFFFFF"/>
-            <w:tcMar>
-              <w:top w:w="40" w:type="dxa"/>
-              <w:left w:w="40" w:type="dxa"/>
-              <w:bottom w:w="40" w:type="dxa"/>
-              <w:right w:w="40" w:type="dxa"/>
-            </w:tcMar>
-            <w:vAlign w:val="center"/>
-          </w:tcPr>
-          <w:p>
-            <w:pPr>
-              <w:widowControl w:val="0"/>
-              <w:spacing w:before="0" w:line="276" w:lineRule="auto"/>
-              <w:jc w:val="left"/>
-              <w:rPr>
-                <w:sz w:val="24"/>
-                <w:szCs w:val="24"/>
-              </w:rPr>
-            </w:pPr>
-            <w:r>
-              <w:rPr>
-                <w:sz w:val="24"/>
-                <w:szCs w:val="24"/>
-              </w:rPr>
-              <w:t>Thông tin chiến dịch</w:t>
-            </w:r>
-          </w:p>
-        </w:tc>
-        <w:tc>
-          <w:tcPr>
-            <w:tcW w:w="3073" w:type="dxa"/>
-            <w:tcBorders>
-              <w:top w:val="single" w:sz="6" w:space="0" w:color="CCCCCC"/>
-              <w:left w:val="single" w:sz="6" w:space="0" w:color="CCCCCC"/>
-              <w:bottom w:val="single" w:sz="6" w:space="0" w:color="000000"/>
-              <w:right w:val="single" w:sz="6" w:space="0" w:color="000000"/>
-            </w:tcBorders>
-            <w:tcMar>
-              <w:top w:w="40" w:type="dxa"/>
-              <w:left w:w="40" w:type="dxa"/>
-              <w:bottom w:w="40" w:type="dxa"/>
-              <w:right w:w="40" w:type="dxa"/>
-            </w:tcMar>
-            <w:vAlign w:val="center"/>
-          </w:tcPr>
-          <w:p>
-            <w:pPr>
-              <w:widowControl w:val="0"/>
-              <w:spacing w:before="0" w:line="276" w:lineRule="auto"/>
-              <w:jc w:val="left"/>
-              <w:rPr>
-                <w:sz w:val="24"/>
-                <w:szCs w:val="24"/>
-              </w:rPr>
-            </w:pPr>
-            <w:r>
-              <w:rPr>
-                <w:sz w:val="24"/>
-                <w:szCs w:val="24"/>
-              </w:rPr>
-              <w:t xml:space="preserve">Tôi có thể xem được ai đã </w:t>
-            </w:r>
-            <w:r>
-              <w:rPr>
-                <w:sz w:val="24"/>
-                <w:szCs w:val="24"/>
-              </w:rPr>
-              <w:t xml:space="preserve">và đang </w:t>
-            </w:r>
-            <w:r>
-              <w:rPr>
-                <w:sz w:val="24"/>
-                <w:szCs w:val="24"/>
-              </w:rPr>
-              <w:t>đóng góp và tiến độ hoàn thành của chiến dịch đó</w:t>
-            </w:r>
-          </w:p>
-        </w:tc>
-        <w:tc>
-          <w:tcPr>
-            <w:tcW w:w="993" w:type="dxa"/>
-            <w:tcBorders>
-              <w:top w:val="single" w:sz="6" w:space="0" w:color="CCCCCC"/>
-              <w:left w:val="single" w:sz="6" w:space="0" w:color="CCCCCC"/>
-              <w:bottom w:val="single" w:sz="6" w:space="0" w:color="000000"/>
-              <w:right w:val="single" w:sz="6" w:space="0" w:color="000000"/>
-            </w:tcBorders>
-            <w:shd w:val="clear" w:color="auto" w:fill="FFFFFF"/>
-            <w:tcMar>
-              <w:top w:w="40" w:type="dxa"/>
-              <w:left w:w="40" w:type="dxa"/>
-              <w:bottom w:w="40" w:type="dxa"/>
-              <w:right w:w="40" w:type="dxa"/>
-            </w:tcMar>
-            <w:vAlign w:val="center"/>
-          </w:tcPr>
-          <w:p>
-            <w:pPr>
-              <w:widowControl w:val="0"/>
-              <w:spacing w:before="0" w:line="276" w:lineRule="auto"/>
-              <w:jc w:val="center"/>
-              <w:rPr>
-                <w:b/>
-                <w:color w:val="FF0000"/>
-                <w:sz w:val="24"/>
-                <w:szCs w:val="24"/>
-              </w:rPr>
-            </w:pPr>
-            <w:r>
-              <w:rPr>
-                <w:b/>
-                <w:color w:val="FF0000"/>
-                <w:sz w:val="24"/>
-                <w:szCs w:val="24"/>
-              </w:rPr>
-              <w:t>H</w:t>
-            </w:r>
-          </w:p>
-        </w:tc>
-        <w:tc>
-          <w:tcPr>
-            <w:tcW w:w="1049" w:type="dxa"/>
-            <w:tcBorders>
-              <w:top w:val="single" w:sz="6" w:space="0" w:color="CCCCCC"/>
-              <w:left w:val="single" w:sz="6" w:space="0" w:color="CCCCCC"/>
-              <w:bottom w:val="single" w:sz="6" w:space="0" w:color="000000"/>
-              <w:right w:val="single" w:sz="6" w:space="0" w:color="000000"/>
-            </w:tcBorders>
-            <w:shd w:val="clear" w:color="auto" w:fill="F79646"/>
-            <w:tcMar>
-              <w:top w:w="40" w:type="dxa"/>
-              <w:left w:w="40" w:type="dxa"/>
-              <w:bottom w:w="40" w:type="dxa"/>
-              <w:right w:w="40" w:type="dxa"/>
-            </w:tcMar>
-            <w:vAlign w:val="center"/>
-          </w:tcPr>
-          <w:p>
-            <w:pPr>
-              <w:widowControl w:val="0"/>
-              <w:spacing w:before="0" w:line="276" w:lineRule="auto"/>
-              <w:jc w:val="center"/>
               <w:rPr>
                 <w:rFonts w:eastAsia="Arial"/>
                 <w:b/>
@@ -7766,12 +7429,6 @@
         <w:tc>
           <w:tcPr>
             <w:tcW w:w="690" w:type="dxa"/>
-            <w:tcBorders>
-              <w:top w:val="single" w:sz="6" w:space="0" w:color="CCCCCC"/>
-              <w:left w:val="single" w:sz="6" w:space="0" w:color="000000"/>
-              <w:bottom w:val="single" w:sz="6" w:space="0" w:color="000000"/>
-              <w:right w:val="single" w:sz="6" w:space="0" w:color="000000"/>
-            </w:tcBorders>
             <w:tcMar>
               <w:top w:w="40" w:type="dxa"/>
               <w:left w:w="40" w:type="dxa"/>
@@ -7786,30 +7443,30 @@
               <w:spacing w:before="0" w:line="276" w:lineRule="auto"/>
               <w:jc w:val="center"/>
               <w:rPr>
-                <w:rFonts w:eastAsia="Arial"/>
-                <w:color w:val="000000"/>
-                <w:sz w:val="24"/>
-                <w:szCs w:val="24"/>
-              </w:rPr>
-            </w:pPr>
-            <w:r>
-              <w:rPr>
-                <w:sz w:val="24"/>
-                <w:szCs w:val="24"/>
-              </w:rPr>
-              <w:t>PB 06</w:t>
+                <w:sz w:val="24"/>
+                <w:szCs w:val="24"/>
+              </w:rPr>
+            </w:pPr>
+            <w:r>
+              <w:rPr>
+                <w:sz w:val="24"/>
+                <w:szCs w:val="24"/>
+                <w:lang w:val="vi-VN"/>
+              </w:rPr>
+              <w:t>PB0</w:t>
+            </w:r>
+            <w:r>
+              <w:rPr>
+                <w:sz w:val="24"/>
+                <w:szCs w:val="24"/>
+              </w:rPr>
+              <w:t>5</w:t>
             </w:r>
           </w:p>
         </w:tc>
         <w:tc>
           <w:tcPr>
             <w:tcW w:w="1560" w:type="dxa"/>
-            <w:tcBorders>
-              <w:top w:val="single" w:sz="6" w:space="0" w:color="CCCCCC"/>
-              <w:left w:val="single" w:sz="6" w:space="0" w:color="CCCCCC"/>
-              <w:bottom w:val="single" w:sz="6" w:space="0" w:color="000000"/>
-              <w:right w:val="single" w:sz="6" w:space="0" w:color="000000"/>
-            </w:tcBorders>
             <w:shd w:val="clear" w:color="auto" w:fill="FFFFFF"/>
             <w:tcMar>
               <w:top w:w="40" w:type="dxa"/>
@@ -7825,30 +7482,23 @@
               <w:spacing w:before="0" w:line="276" w:lineRule="auto"/>
               <w:jc w:val="center"/>
               <w:rPr>
-                <w:rFonts w:eastAsia="Arial"/>
-                <w:color w:val="000000"/>
-                <w:sz w:val="24"/>
-                <w:szCs w:val="24"/>
-              </w:rPr>
-            </w:pPr>
-            <w:r>
-              <w:rPr>
-                <w:sz w:val="24"/>
-                <w:szCs w:val="24"/>
-              </w:rPr>
-              <w:t>Người dùng</w:t>
+                <w:sz w:val="24"/>
+                <w:szCs w:val="24"/>
+              </w:rPr>
+            </w:pPr>
+            <w:r>
+              <w:rPr>
+                <w:sz w:val="24"/>
+                <w:szCs w:val="24"/>
+                <w:lang w:val="vi-VN"/>
+              </w:rPr>
+              <w:t>Admin</w:t>
             </w:r>
           </w:p>
         </w:tc>
         <w:tc>
           <w:tcPr>
             <w:tcW w:w="2040" w:type="dxa"/>
-            <w:tcBorders>
-              <w:top w:val="single" w:sz="6" w:space="0" w:color="CCCCCC"/>
-              <w:left w:val="single" w:sz="6" w:space="0" w:color="CCCCCC"/>
-              <w:bottom w:val="single" w:sz="6" w:space="0" w:color="000000"/>
-              <w:right w:val="single" w:sz="6" w:space="0" w:color="000000"/>
-            </w:tcBorders>
             <w:shd w:val="clear" w:color="auto" w:fill="FFFFFF"/>
             <w:tcMar>
               <w:top w:w="40" w:type="dxa"/>
@@ -7864,30 +7514,23 @@
               <w:spacing w:before="0" w:line="276" w:lineRule="auto"/>
               <w:jc w:val="left"/>
               <w:rPr>
-                <w:rFonts w:eastAsia="Arial"/>
-                <w:color w:val="000000"/>
-                <w:sz w:val="24"/>
-                <w:szCs w:val="24"/>
-              </w:rPr>
-            </w:pPr>
-            <w:r>
-              <w:rPr>
-                <w:sz w:val="24"/>
-                <w:szCs w:val="24"/>
-              </w:rPr>
-              <w:t>Đọc các bài viết về hoạt động của tổ chức đó</w:t>
+                <w:sz w:val="24"/>
+                <w:szCs w:val="24"/>
+              </w:rPr>
+            </w:pPr>
+            <w:r>
+              <w:rPr>
+                <w:sz w:val="24"/>
+                <w:szCs w:val="24"/>
+                <w:lang w:val="vi-VN"/>
+              </w:rPr>
+              <w:t>Tôi muốn có quyền quản trị Website</w:t>
             </w:r>
           </w:p>
         </w:tc>
         <w:tc>
           <w:tcPr>
             <w:tcW w:w="3073" w:type="dxa"/>
-            <w:tcBorders>
-              <w:top w:val="single" w:sz="6" w:space="0" w:color="CCCCCC"/>
-              <w:left w:val="single" w:sz="6" w:space="0" w:color="CCCCCC"/>
-              <w:bottom w:val="single" w:sz="6" w:space="0" w:color="000000"/>
-              <w:right w:val="single" w:sz="6" w:space="0" w:color="000000"/>
-            </w:tcBorders>
             <w:tcMar>
               <w:top w:w="40" w:type="dxa"/>
               <w:left w:w="40" w:type="dxa"/>
@@ -7902,30 +7545,30 @@
               <w:spacing w:before="0" w:line="276" w:lineRule="auto"/>
               <w:jc w:val="left"/>
               <w:rPr>
-                <w:rFonts w:eastAsia="Arial"/>
-                <w:color w:val="000000"/>
-                <w:sz w:val="24"/>
-                <w:szCs w:val="24"/>
-              </w:rPr>
-            </w:pPr>
-            <w:r>
-              <w:rPr>
-                <w:sz w:val="24"/>
-                <w:szCs w:val="24"/>
-              </w:rPr>
-              <w:t>Tôi có thể hình dung về cách thức hoạt động cũng như những điều mà tổ chức đó đang mang lại cho cộng động</w:t>
+                <w:sz w:val="24"/>
+                <w:szCs w:val="24"/>
+              </w:rPr>
+            </w:pPr>
+            <w:r>
+              <w:rPr>
+                <w:sz w:val="24"/>
+                <w:szCs w:val="24"/>
+                <w:lang w:val="vi-VN"/>
+              </w:rPr>
+              <w:t>Tôi sẽ truy cập và thực hiện quản lý: chỉnh sửa, xóa, cập nhật thông tin</w:t>
+            </w:r>
+            <w:r>
+              <w:rPr>
+                <w:sz w:val="24"/>
+                <w:szCs w:val="24"/>
+              </w:rPr>
+              <w:t xml:space="preserve"> về tài khoản cá nhân, các chức năng mô tả hoàn cảnh và các giao diện khác từ Website.</w:t>
             </w:r>
           </w:p>
         </w:tc>
         <w:tc>
           <w:tcPr>
             <w:tcW w:w="993" w:type="dxa"/>
-            <w:tcBorders>
-              <w:top w:val="single" w:sz="6" w:space="0" w:color="CCCCCC"/>
-              <w:left w:val="single" w:sz="6" w:space="0" w:color="CCCCCC"/>
-              <w:bottom w:val="single" w:sz="6" w:space="0" w:color="000000"/>
-              <w:right w:val="single" w:sz="6" w:space="0" w:color="000000"/>
-            </w:tcBorders>
             <w:shd w:val="clear" w:color="auto" w:fill="FFFFFF"/>
             <w:tcMar>
               <w:top w:w="40" w:type="dxa"/>
@@ -7941,32 +7584,24 @@
               <w:spacing w:before="0" w:line="276" w:lineRule="auto"/>
               <w:jc w:val="center"/>
               <w:rPr>
-                <w:rFonts w:eastAsia="Arial"/>
-                <w:color w:val="000000"/>
-                <w:sz w:val="24"/>
-                <w:szCs w:val="24"/>
-              </w:rPr>
-            </w:pPr>
-            <w:r>
-              <w:rPr>
                 <w:b/>
                 <w:color w:val="FF0000"/>
                 <w:sz w:val="24"/>
                 <w:szCs w:val="24"/>
               </w:rPr>
-              <w:t>H</w:t>
+            </w:pPr>
+            <w:r>
+              <w:rPr>
+                <w:b/>
+                <w:color w:val="FF0000"/>
+              </w:rPr>
+              <w:t>M</w:t>
             </w:r>
           </w:p>
         </w:tc>
         <w:tc>
           <w:tcPr>
             <w:tcW w:w="1049" w:type="dxa"/>
-            <w:tcBorders>
-              <w:top w:val="single" w:sz="6" w:space="0" w:color="CCCCCC"/>
-              <w:left w:val="single" w:sz="6" w:space="0" w:color="CCCCCC"/>
-              <w:bottom w:val="single" w:sz="6" w:space="0" w:color="000000"/>
-              <w:right w:val="single" w:sz="6" w:space="0" w:color="000000"/>
-            </w:tcBorders>
             <w:shd w:val="clear" w:color="auto" w:fill="F79646"/>
             <w:tcMar>
               <w:top w:w="40" w:type="dxa"/>
@@ -7992,13 +7627,8 @@
         </w:tc>
       </w:tr>
     </w:tbl>
-    <w:p>
-      <w:pPr>
-        <w:rPr>
-          <w:color w:val="00796B"/>
-        </w:rPr>
-      </w:pPr>
-    </w:p>
+    <w:p/>
+    <w:p/>
     <w:p/>
     <w:p>
       <w:pPr>
@@ -8018,7 +7648,6 @@
         <w:rPr>
           <w:rFonts w:ascii="Open Sans" w:hAnsi="Open Sans" w:cs="Open Sans"/>
         </w:rPr>
-        <w:lastRenderedPageBreak/>
         <w:t>FEATURE DESCRIPTION</w:t>
       </w:r>
       <w:bookmarkStart w:id="31" w:name="_Hlk66644526"/>
@@ -8281,11 +7910,22 @@
               <w:rPr>
                 <w:rFonts w:eastAsia="Arial"/>
                 <w:color w:val="000000"/>
-                <w:sz w:val="20"/>
-                <w:szCs w:val="20"/>
-              </w:rPr>
-            </w:pPr>
-            <w:r>
+                <w:sz w:val="24"/>
+                <w:szCs w:val="24"/>
+              </w:rPr>
+            </w:pPr>
+            <w:r>
+              <w:rPr>
+                <w:sz w:val="24"/>
+                <w:szCs w:val="24"/>
+              </w:rPr>
+              <w:t xml:space="preserve">PB </w:t>
+            </w:r>
+            <w:r>
+              <w:rPr>
+                <w:sz w:val="24"/>
+                <w:szCs w:val="24"/>
+              </w:rPr>
               <w:t>01</w:t>
             </w:r>
           </w:p>
@@ -8317,15 +7957,41 @@
                 <w:rFonts w:eastAsia="Arial"/>
                 <w:bCs/>
                 <w:color w:val="000000"/>
-                <w:sz w:val="20"/>
-                <w:szCs w:val="20"/>
+                <w:sz w:val="24"/>
+                <w:szCs w:val="24"/>
               </w:rPr>
             </w:pPr>
             <w:r>
               <w:rPr>
                 <w:bCs/>
-              </w:rPr>
-              <w:t>Hiển thị tiến độ chiến dịch</w:t>
+                <w:sz w:val="24"/>
+                <w:szCs w:val="24"/>
+              </w:rPr>
+              <w:t>Thông tin về tiến độ</w:t>
+            </w:r>
+            <w:r>
+              <w:rPr>
+                <w:bCs/>
+                <w:sz w:val="24"/>
+                <w:szCs w:val="24"/>
+              </w:rPr>
+              <w:t xml:space="preserve"> </w:t>
+            </w:r>
+            <w:r>
+              <w:rPr>
+                <w:bCs/>
+                <w:sz w:val="24"/>
+                <w:szCs w:val="24"/>
+              </w:rPr>
+              <w:t>chiến dịc</w:t>
+            </w:r>
+            <w:r>
+              <w:rPr>
+                <w:bCs/>
+                <w:sz w:val="24"/>
+                <w:szCs w:val="24"/>
+              </w:rPr>
+              <w:t>h</w:t>
             </w:r>
           </w:p>
         </w:tc>
@@ -8355,12 +8021,30 @@
               <w:rPr>
                 <w:rFonts w:eastAsia="Arial"/>
                 <w:color w:val="000000"/>
-                <w:sz w:val="20"/>
-                <w:szCs w:val="20"/>
-              </w:rPr>
-            </w:pPr>
-            <w:r>
-              <w:t>Hiển thị các thông tin cơ bản như: số tiền mục tiêu, số tiền đã quyên góp được và phần trăm loading hoàn thành</w:t>
+                <w:sz w:val="24"/>
+                <w:szCs w:val="24"/>
+              </w:rPr>
+            </w:pPr>
+            <w:r>
+              <w:rPr>
+                <w:sz w:val="24"/>
+                <w:szCs w:val="24"/>
+              </w:rPr>
+              <w:t xml:space="preserve">Cho biết được những thông tin cơ bản của chiến dịch từ thiện: </w:t>
+            </w:r>
+            <w:r>
+              <w:rPr>
+                <w:sz w:val="24"/>
+                <w:szCs w:val="24"/>
+              </w:rPr>
+              <w:t>số tiền mục tiêu, số tiền đã quyên góp được và</w:t>
+            </w:r>
+            <w:r>
+              <w:rPr>
+                <w:sz w:val="24"/>
+                <w:szCs w:val="24"/>
+              </w:rPr>
+              <w:t xml:space="preserve"> tình hình chiến dịch</w:t>
             </w:r>
           </w:p>
         </w:tc>
@@ -8445,7 +8129,7 @@
           <w:tcPr>
             <w:tcW w:w="720" w:type="dxa"/>
             <w:tcBorders>
-              <w:top w:val="single" w:sz="6" w:space="0" w:color="CCCCCC"/>
+              <w:top w:val="single" w:sz="6" w:space="0" w:color="000000"/>
               <w:left w:val="single" w:sz="6" w:space="0" w:color="000000"/>
               <w:bottom w:val="single" w:sz="6" w:space="0" w:color="000000"/>
               <w:right w:val="single" w:sz="6" w:space="0" w:color="000000"/>
@@ -8466,11 +8150,22 @@
               <w:rPr>
                 <w:rFonts w:eastAsia="Arial"/>
                 <w:color w:val="000000"/>
-                <w:sz w:val="20"/>
-                <w:szCs w:val="20"/>
-              </w:rPr>
-            </w:pPr>
-            <w:r>
+                <w:sz w:val="24"/>
+                <w:szCs w:val="24"/>
+              </w:rPr>
+            </w:pPr>
+            <w:r>
+              <w:rPr>
+                <w:sz w:val="24"/>
+                <w:szCs w:val="24"/>
+              </w:rPr>
+              <w:t xml:space="preserve">PB </w:t>
+            </w:r>
+            <w:r>
+              <w:rPr>
+                <w:sz w:val="24"/>
+                <w:szCs w:val="24"/>
+              </w:rPr>
               <w:t>02</w:t>
             </w:r>
           </w:p>
@@ -8479,7 +8174,7 @@
           <w:tcPr>
             <w:tcW w:w="2010" w:type="dxa"/>
             <w:tcBorders>
-              <w:top w:val="single" w:sz="6" w:space="0" w:color="CCCCCC"/>
+              <w:top w:val="single" w:sz="6" w:space="0" w:color="000000"/>
               <w:left w:val="single" w:sz="6" w:space="0" w:color="CCCCCC"/>
               <w:bottom w:val="single" w:sz="6" w:space="0" w:color="000000"/>
               <w:right w:val="single" w:sz="6" w:space="0" w:color="000000"/>
@@ -8502,15 +8197,17 @@
                 <w:rFonts w:eastAsia="Arial"/>
                 <w:bCs/>
                 <w:color w:val="000000"/>
-                <w:sz w:val="20"/>
-                <w:szCs w:val="20"/>
+                <w:sz w:val="24"/>
+                <w:szCs w:val="24"/>
               </w:rPr>
             </w:pPr>
             <w:r>
               <w:rPr>
                 <w:bCs/>
-              </w:rPr>
-              <w:t>Hiển thị thông tin các nhà hảo tâm</w:t>
+                <w:sz w:val="24"/>
+                <w:szCs w:val="24"/>
+              </w:rPr>
+              <w:t xml:space="preserve">Danh sách các nhà hảo tâm </w:t>
             </w:r>
           </w:p>
         </w:tc>
@@ -8518,7 +8215,7 @@
           <w:tcPr>
             <w:tcW w:w="4320" w:type="dxa"/>
             <w:tcBorders>
-              <w:top w:val="single" w:sz="6" w:space="0" w:color="CCCCCC"/>
+              <w:top w:val="single" w:sz="6" w:space="0" w:color="000000"/>
               <w:left w:val="single" w:sz="6" w:space="0" w:color="CCCCCC"/>
               <w:bottom w:val="single" w:sz="6" w:space="0" w:color="000000"/>
               <w:right w:val="single" w:sz="6" w:space="0" w:color="000000"/>
@@ -8540,12 +8237,51 @@
               <w:rPr>
                 <w:rFonts w:eastAsia="Arial"/>
                 <w:color w:val="000000"/>
-                <w:sz w:val="20"/>
-                <w:szCs w:val="20"/>
-              </w:rPr>
-            </w:pPr>
-            <w:r>
-              <w:t>Hiển thị tên các nhà hảo tâm đã đóng góp cho chiến dịch từ thiện đó</w:t>
+                <w:sz w:val="24"/>
+                <w:szCs w:val="24"/>
+              </w:rPr>
+            </w:pPr>
+            <w:r>
+              <w:rPr>
+                <w:sz w:val="24"/>
+                <w:szCs w:val="24"/>
+              </w:rPr>
+              <w:t xml:space="preserve">Biết được thông tin </w:t>
+            </w:r>
+            <w:r>
+              <w:rPr>
+                <w:sz w:val="24"/>
+                <w:szCs w:val="24"/>
+              </w:rPr>
+              <w:t>các nhà hảo tâm</w:t>
+            </w:r>
+            <w:r>
+              <w:rPr>
+                <w:sz w:val="24"/>
+                <w:szCs w:val="24"/>
+              </w:rPr>
+              <w:t xml:space="preserve"> nào</w:t>
+            </w:r>
+            <w:r>
+              <w:rPr>
+                <w:sz w:val="24"/>
+                <w:szCs w:val="24"/>
+              </w:rPr>
+              <w:t xml:space="preserve"> đã đóng góp cho</w:t>
+            </w:r>
+            <w:r>
+              <w:rPr>
+                <w:sz w:val="24"/>
+                <w:szCs w:val="24"/>
+              </w:rPr>
+              <w:t xml:space="preserve"> các</w:t>
+            </w:r>
+            <w:r>
+              <w:rPr>
+                <w:sz w:val="24"/>
+                <w:szCs w:val="24"/>
+              </w:rPr>
+              <w:t xml:space="preserve"> chiến dịch từ thiện</w:t>
             </w:r>
           </w:p>
         </w:tc>
@@ -8553,7 +8289,7 @@
           <w:tcPr>
             <w:tcW w:w="1035" w:type="dxa"/>
             <w:tcBorders>
-              <w:top w:val="single" w:sz="6" w:space="0" w:color="CCCCCC"/>
+              <w:top w:val="single" w:sz="6" w:space="0" w:color="000000"/>
               <w:left w:val="single" w:sz="6" w:space="0" w:color="CCCCCC"/>
               <w:bottom w:val="single" w:sz="6" w:space="0" w:color="000000"/>
               <w:right w:val="single" w:sz="6" w:space="0" w:color="000000"/>
@@ -8592,7 +8328,7 @@
           <w:tcPr>
             <w:tcW w:w="1215" w:type="dxa"/>
             <w:tcBorders>
-              <w:top w:val="single" w:sz="6" w:space="0" w:color="CCCCCC"/>
+              <w:top w:val="single" w:sz="6" w:space="0" w:color="000000"/>
               <w:left w:val="single" w:sz="6" w:space="0" w:color="CCCCCC"/>
               <w:bottom w:val="single" w:sz="6" w:space="0" w:color="000000"/>
               <w:right w:val="single" w:sz="6" w:space="0" w:color="000000"/>
@@ -8630,7 +8366,7 @@
           <w:tcPr>
             <w:tcW w:w="720" w:type="dxa"/>
             <w:tcBorders>
-              <w:top w:val="single" w:sz="6" w:space="0" w:color="CCCCCC"/>
+              <w:top w:val="single" w:sz="6" w:space="0" w:color="000000"/>
               <w:left w:val="single" w:sz="6" w:space="0" w:color="000000"/>
               <w:bottom w:val="single" w:sz="6" w:space="0" w:color="000000"/>
               <w:right w:val="single" w:sz="6" w:space="0" w:color="000000"/>
@@ -8651,11 +8387,22 @@
               <w:rPr>
                 <w:rFonts w:eastAsia="Arial"/>
                 <w:color w:val="000000"/>
-                <w:sz w:val="20"/>
-                <w:szCs w:val="20"/>
-              </w:rPr>
-            </w:pPr>
-            <w:r>
+                <w:sz w:val="24"/>
+                <w:szCs w:val="24"/>
+              </w:rPr>
+            </w:pPr>
+            <w:r>
+              <w:rPr>
+                <w:sz w:val="24"/>
+                <w:szCs w:val="24"/>
+              </w:rPr>
+              <w:t xml:space="preserve">PB </w:t>
+            </w:r>
+            <w:r>
+              <w:rPr>
+                <w:sz w:val="24"/>
+                <w:szCs w:val="24"/>
+              </w:rPr>
               <w:t>03</w:t>
             </w:r>
           </w:p>
@@ -8664,7 +8411,7 @@
           <w:tcPr>
             <w:tcW w:w="2010" w:type="dxa"/>
             <w:tcBorders>
-              <w:top w:val="single" w:sz="6" w:space="0" w:color="CCCCCC"/>
+              <w:top w:val="single" w:sz="6" w:space="0" w:color="000000"/>
               <w:left w:val="single" w:sz="6" w:space="0" w:color="CCCCCC"/>
               <w:bottom w:val="single" w:sz="6" w:space="0" w:color="000000"/>
               <w:right w:val="single" w:sz="6" w:space="0" w:color="000000"/>
@@ -8687,15 +8434,17 @@
                 <w:rFonts w:eastAsia="Arial"/>
                 <w:bCs/>
                 <w:color w:val="000000"/>
-                <w:sz w:val="20"/>
-                <w:szCs w:val="20"/>
+                <w:sz w:val="24"/>
+                <w:szCs w:val="24"/>
               </w:rPr>
             </w:pPr>
             <w:r>
               <w:rPr>
                 <w:bCs/>
-              </w:rPr>
-              <w:t xml:space="preserve">Donate </w:t>
+                <w:sz w:val="24"/>
+                <w:szCs w:val="24"/>
+              </w:rPr>
+              <w:t>Danh sách những địa phương hoặc cá nhân cần được hỗ trợ</w:t>
             </w:r>
           </w:p>
         </w:tc>
@@ -8703,7 +8452,7 @@
           <w:tcPr>
             <w:tcW w:w="4320" w:type="dxa"/>
             <w:tcBorders>
-              <w:top w:val="single" w:sz="6" w:space="0" w:color="CCCCCC"/>
+              <w:top w:val="single" w:sz="6" w:space="0" w:color="000000"/>
               <w:left w:val="single" w:sz="6" w:space="0" w:color="CCCCCC"/>
               <w:bottom w:val="single" w:sz="6" w:space="0" w:color="000000"/>
               <w:right w:val="single" w:sz="6" w:space="0" w:color="000000"/>
@@ -8722,9 +8471,24 @@
               <w:widowControl w:val="0"/>
               <w:spacing w:before="0" w:line="276" w:lineRule="auto"/>
               <w:jc w:val="left"/>
-            </w:pPr>
-            <w:r>
-              <w:t>Hiện form để lại thông tin nhà hảo tâm và lựa chọn phương thức donate</w:t>
+              <w:rPr>
+                <w:sz w:val="24"/>
+                <w:szCs w:val="24"/>
+              </w:rPr>
+            </w:pPr>
+            <w:r>
+              <w:rPr>
+                <w:sz w:val="24"/>
+                <w:szCs w:val="24"/>
+              </w:rPr>
+              <w:t xml:space="preserve">Cung cấp thông tin chi tiết như: Địa chỉ, mô tả về hoàn cảnh và đang cần hỗ trợ về mặt </w:t>
+            </w:r>
+            <w:r>
+              <w:rPr>
+                <w:sz w:val="24"/>
+                <w:szCs w:val="24"/>
+              </w:rPr>
+              <w:t>tài chính hoặc hiện vật,…</w:t>
             </w:r>
           </w:p>
         </w:tc>
@@ -8732,7 +8496,7 @@
           <w:tcPr>
             <w:tcW w:w="1035" w:type="dxa"/>
             <w:tcBorders>
-              <w:top w:val="single" w:sz="6" w:space="0" w:color="CCCCCC"/>
+              <w:top w:val="single" w:sz="6" w:space="0" w:color="000000"/>
               <w:left w:val="single" w:sz="6" w:space="0" w:color="CCCCCC"/>
               <w:bottom w:val="single" w:sz="6" w:space="0" w:color="000000"/>
               <w:right w:val="single" w:sz="6" w:space="0" w:color="000000"/>
@@ -8771,7 +8535,7 @@
           <w:tcPr>
             <w:tcW w:w="1215" w:type="dxa"/>
             <w:tcBorders>
-              <w:top w:val="single" w:sz="6" w:space="0" w:color="CCCCCC"/>
+              <w:top w:val="single" w:sz="6" w:space="0" w:color="000000"/>
               <w:left w:val="single" w:sz="6" w:space="0" w:color="CCCCCC"/>
               <w:bottom w:val="single" w:sz="6" w:space="0" w:color="000000"/>
               <w:right w:val="single" w:sz="6" w:space="0" w:color="000000"/>
@@ -8809,7 +8573,7 @@
           <w:tcPr>
             <w:tcW w:w="720" w:type="dxa"/>
             <w:tcBorders>
-              <w:top w:val="single" w:sz="6" w:space="0" w:color="CCCCCC"/>
+              <w:top w:val="single" w:sz="6" w:space="0" w:color="000000"/>
               <w:left w:val="single" w:sz="6" w:space="0" w:color="000000"/>
               <w:bottom w:val="single" w:sz="6" w:space="0" w:color="000000"/>
               <w:right w:val="single" w:sz="6" w:space="0" w:color="000000"/>
@@ -8830,11 +8594,22 @@
               <w:rPr>
                 <w:rFonts w:eastAsia="Arial"/>
                 <w:color w:val="000000"/>
-                <w:sz w:val="20"/>
-                <w:szCs w:val="20"/>
-              </w:rPr>
-            </w:pPr>
-            <w:r>
+                <w:sz w:val="24"/>
+                <w:szCs w:val="24"/>
+              </w:rPr>
+            </w:pPr>
+            <w:r>
+              <w:rPr>
+                <w:sz w:val="24"/>
+                <w:szCs w:val="24"/>
+              </w:rPr>
+              <w:t xml:space="preserve">PB </w:t>
+            </w:r>
+            <w:r>
+              <w:rPr>
+                <w:sz w:val="24"/>
+                <w:szCs w:val="24"/>
+              </w:rPr>
               <w:t>04</w:t>
             </w:r>
           </w:p>
@@ -8843,7 +8618,7 @@
           <w:tcPr>
             <w:tcW w:w="2010" w:type="dxa"/>
             <w:tcBorders>
-              <w:top w:val="single" w:sz="6" w:space="0" w:color="CCCCCC"/>
+              <w:top w:val="single" w:sz="6" w:space="0" w:color="000000"/>
               <w:left w:val="single" w:sz="6" w:space="0" w:color="CCCCCC"/>
               <w:bottom w:val="single" w:sz="6" w:space="0" w:color="000000"/>
               <w:right w:val="single" w:sz="6" w:space="0" w:color="000000"/>
@@ -8866,15 +8641,25 @@
                 <w:rFonts w:eastAsia="Arial"/>
                 <w:bCs/>
                 <w:color w:val="000000"/>
-                <w:sz w:val="20"/>
-                <w:szCs w:val="20"/>
+                <w:sz w:val="24"/>
+                <w:szCs w:val="24"/>
               </w:rPr>
             </w:pPr>
             <w:r>
               <w:rPr>
                 <w:bCs/>
-              </w:rPr>
-              <w:t>Blog bài viết</w:t>
+                <w:sz w:val="24"/>
+                <w:szCs w:val="24"/>
+              </w:rPr>
+              <w:t>Cung cấp và cập nhật liên tục kiến thức về từ thiện</w:t>
+            </w:r>
+            <w:r>
+              <w:rPr>
+                <w:bCs/>
+                <w:sz w:val="24"/>
+                <w:szCs w:val="24"/>
+              </w:rPr>
+              <w:t xml:space="preserve"> </w:t>
             </w:r>
           </w:p>
         </w:tc>
@@ -8882,7 +8667,7 @@
           <w:tcPr>
             <w:tcW w:w="4320" w:type="dxa"/>
             <w:tcBorders>
-              <w:top w:val="single" w:sz="6" w:space="0" w:color="CCCCCC"/>
+              <w:top w:val="single" w:sz="6" w:space="0" w:color="000000"/>
               <w:left w:val="single" w:sz="6" w:space="0" w:color="CCCCCC"/>
               <w:bottom w:val="single" w:sz="6" w:space="0" w:color="000000"/>
               <w:right w:val="single" w:sz="6" w:space="0" w:color="000000"/>
@@ -8901,9 +8686,24 @@
               <w:widowControl w:val="0"/>
               <w:spacing w:before="0" w:line="276" w:lineRule="auto"/>
               <w:jc w:val="left"/>
-            </w:pPr>
-            <w:r>
-              <w:t>Các bài viết về hoạt động từ thiện của tổ chức</w:t>
+              <w:rPr>
+                <w:sz w:val="24"/>
+                <w:szCs w:val="24"/>
+              </w:rPr>
+            </w:pPr>
+            <w:r>
+              <w:rPr>
+                <w:sz w:val="24"/>
+                <w:szCs w:val="24"/>
+              </w:rPr>
+              <w:t xml:space="preserve">Giúp các nhà hảo tâm lẫn các đơn vị </w:t>
+            </w:r>
+            <w:r>
+              <w:rPr>
+                <w:sz w:val="24"/>
+                <w:szCs w:val="24"/>
+              </w:rPr>
+              <w:t>được hỗ trợ về các kiến thức cần thiết như xử lý tình huống khi gặp nạn, cách đúng khi tổ chức tình nguyện tại địa phương,…</w:t>
             </w:r>
           </w:p>
         </w:tc>
@@ -8911,7 +8711,7 @@
           <w:tcPr>
             <w:tcW w:w="1035" w:type="dxa"/>
             <w:tcBorders>
-              <w:top w:val="single" w:sz="6" w:space="0" w:color="CCCCCC"/>
+              <w:top w:val="single" w:sz="6" w:space="0" w:color="000000"/>
               <w:left w:val="single" w:sz="6" w:space="0" w:color="CCCCCC"/>
               <w:bottom w:val="single" w:sz="6" w:space="0" w:color="000000"/>
               <w:right w:val="single" w:sz="6" w:space="0" w:color="000000"/>
@@ -8950,7 +8750,7 @@
           <w:tcPr>
             <w:tcW w:w="1215" w:type="dxa"/>
             <w:tcBorders>
-              <w:top w:val="single" w:sz="6" w:space="0" w:color="CCCCCC"/>
+              <w:top w:val="single" w:sz="6" w:space="0" w:color="000000"/>
               <w:left w:val="single" w:sz="6" w:space="0" w:color="CCCCCC"/>
               <w:bottom w:val="single" w:sz="6" w:space="0" w:color="000000"/>
               <w:right w:val="single" w:sz="6" w:space="0" w:color="000000"/>
@@ -8982,13 +8782,13 @@
       </w:tr>
       <w:tr>
         <w:trPr>
-          <w:trHeight w:val="784"/>
+          <w:trHeight w:val="740"/>
         </w:trPr>
         <w:tc>
           <w:tcPr>
             <w:tcW w:w="720" w:type="dxa"/>
             <w:tcBorders>
-              <w:top w:val="single" w:sz="6" w:space="0" w:color="CCCCCC"/>
+              <w:top w:val="single" w:sz="6" w:space="0" w:color="000000"/>
               <w:left w:val="single" w:sz="6" w:space="0" w:color="000000"/>
               <w:bottom w:val="single" w:sz="6" w:space="0" w:color="000000"/>
               <w:right w:val="single" w:sz="6" w:space="0" w:color="000000"/>
@@ -9007,14 +8807,39 @@
               <w:spacing w:before="0" w:line="276" w:lineRule="auto"/>
               <w:jc w:val="center"/>
               <w:rPr>
-                <w:rFonts w:eastAsia="Arial"/>
-                <w:color w:val="000000"/>
-                <w:sz w:val="20"/>
-                <w:szCs w:val="20"/>
-              </w:rPr>
-            </w:pPr>
-            <w:r>
-              <w:t>05</w:t>
+                <w:sz w:val="24"/>
+                <w:szCs w:val="24"/>
+              </w:rPr>
+            </w:pPr>
+            <w:r>
+              <w:rPr>
+                <w:sz w:val="24"/>
+                <w:szCs w:val="24"/>
+                <w:lang w:val="vi-VN"/>
+              </w:rPr>
+              <w:t>PB</w:t>
+            </w:r>
+            <w:r>
+              <w:rPr>
+                <w:sz w:val="24"/>
+                <w:szCs w:val="24"/>
+              </w:rPr>
+              <w:t xml:space="preserve"> </w:t>
+            </w:r>
+            <w:r>
+              <w:rPr>
+                <w:sz w:val="24"/>
+                <w:szCs w:val="24"/>
+                <w:lang w:val="vi-VN"/>
+              </w:rPr>
+              <w:t>0</w:t>
+            </w:r>
+            <w:r>
+              <w:rPr>
+                <w:sz w:val="24"/>
+                <w:szCs w:val="24"/>
+              </w:rPr>
+              <w:t>5</w:t>
             </w:r>
           </w:p>
         </w:tc>
@@ -9022,7 +8847,7 @@
           <w:tcPr>
             <w:tcW w:w="2010" w:type="dxa"/>
             <w:tcBorders>
-              <w:top w:val="single" w:sz="6" w:space="0" w:color="CCCCCC"/>
+              <w:top w:val="single" w:sz="6" w:space="0" w:color="000000"/>
               <w:left w:val="single" w:sz="6" w:space="0" w:color="CCCCCC"/>
               <w:bottom w:val="single" w:sz="6" w:space="0" w:color="000000"/>
               <w:right w:val="single" w:sz="6" w:space="0" w:color="000000"/>
@@ -9042,18 +8867,18 @@
               <w:spacing w:before="0" w:line="276" w:lineRule="auto"/>
               <w:jc w:val="center"/>
               <w:rPr>
-                <w:rFonts w:eastAsia="Arial"/>
                 <w:bCs/>
-                <w:color w:val="000000"/>
-                <w:sz w:val="20"/>
-                <w:szCs w:val="20"/>
-              </w:rPr>
-            </w:pPr>
-            <w:r>
-              <w:rPr>
-                <w:bCs/>
-              </w:rPr>
-              <w:t xml:space="preserve">Box để lại Email </w:t>
+                <w:sz w:val="24"/>
+                <w:szCs w:val="24"/>
+              </w:rPr>
+            </w:pPr>
+            <w:r>
+              <w:rPr>
+                <w:sz w:val="24"/>
+                <w:szCs w:val="24"/>
+                <w:lang w:val="vi-VN"/>
+              </w:rPr>
+              <w:t>Đăng nhập dưới tư cách Admin</w:t>
             </w:r>
           </w:p>
         </w:tc>
@@ -9061,7 +8886,7 @@
           <w:tcPr>
             <w:tcW w:w="4320" w:type="dxa"/>
             <w:tcBorders>
-              <w:top w:val="single" w:sz="6" w:space="0" w:color="CCCCCC"/>
+              <w:top w:val="single" w:sz="6" w:space="0" w:color="000000"/>
               <w:left w:val="single" w:sz="6" w:space="0" w:color="CCCCCC"/>
               <w:bottom w:val="single" w:sz="6" w:space="0" w:color="000000"/>
               <w:right w:val="single" w:sz="6" w:space="0" w:color="000000"/>
@@ -9081,14 +8906,24 @@
               <w:spacing w:before="0" w:line="276" w:lineRule="auto"/>
               <w:jc w:val="left"/>
               <w:rPr>
-                <w:rFonts w:eastAsia="Arial"/>
-                <w:color w:val="000000"/>
-                <w:sz w:val="20"/>
-                <w:szCs w:val="20"/>
-              </w:rPr>
-            </w:pPr>
-            <w:r>
-              <w:t xml:space="preserve">Nhận các thông tin update mới từ tổ chức từ thiện, hoàn cảnh khó khăn khác … </w:t>
+                <w:sz w:val="24"/>
+                <w:szCs w:val="24"/>
+              </w:rPr>
+            </w:pPr>
+            <w:r>
+              <w:rPr>
+                <w:sz w:val="24"/>
+                <w:szCs w:val="24"/>
+                <w:lang w:val="vi-VN"/>
+              </w:rPr>
+              <w:t>Cho phép Admin truy cập và thực hiện quản lý: chỉnh sửa, xóa, cập nhật thông tin</w:t>
+            </w:r>
+            <w:r>
+              <w:rPr>
+                <w:sz w:val="24"/>
+                <w:szCs w:val="24"/>
+              </w:rPr>
+              <w:t xml:space="preserve"> về tài khoản, giao diện và các chức năng của website.</w:t>
             </w:r>
           </w:p>
         </w:tc>
@@ -9096,7 +8931,7 @@
           <w:tcPr>
             <w:tcW w:w="1035" w:type="dxa"/>
             <w:tcBorders>
-              <w:top w:val="single" w:sz="6" w:space="0" w:color="CCCCCC"/>
+              <w:top w:val="single" w:sz="6" w:space="0" w:color="000000"/>
               <w:left w:val="single" w:sz="6" w:space="0" w:color="CCCCCC"/>
               <w:bottom w:val="single" w:sz="6" w:space="0" w:color="000000"/>
               <w:right w:val="single" w:sz="6" w:space="0" w:color="000000"/>
@@ -9116,17 +8951,15 @@
               <w:spacing w:before="0" w:line="276" w:lineRule="auto"/>
               <w:jc w:val="center"/>
               <w:rPr>
-                <w:rFonts w:eastAsia="Arial"/>
-                <w:color w:val="000000"/>
-                <w:sz w:val="20"/>
-                <w:szCs w:val="20"/>
-              </w:rPr>
-            </w:pPr>
-            <w:r>
-              <w:rPr>
                 <w:b/>
                 <w:color w:val="FF0000"/>
               </w:rPr>
+            </w:pPr>
+            <w:r>
+              <w:rPr>
+                <w:b/>
+                <w:color w:val="FF0000"/>
+              </w:rPr>
               <w:t>M</w:t>
             </w:r>
           </w:p>
@@ -9135,7 +8968,7 @@
           <w:tcPr>
             <w:tcW w:w="1215" w:type="dxa"/>
             <w:tcBorders>
-              <w:top w:val="single" w:sz="6" w:space="0" w:color="CCCCCC"/>
+              <w:top w:val="single" w:sz="6" w:space="0" w:color="000000"/>
               <w:left w:val="single" w:sz="6" w:space="0" w:color="CCCCCC"/>
               <w:bottom w:val="single" w:sz="6" w:space="0" w:color="000000"/>
               <w:right w:val="single" w:sz="6" w:space="0" w:color="000000"/>
@@ -9253,7 +9086,6 @@
             <w:dataBinding w:prefixMappings="xmlns:ns0='http://purl.org/dc/elements/1.1/' xmlns:ns1='http://schemas.openxmlformats.org/package/2006/metadata/core-properties' " w:xpath="/ns1:coreProperties[1]/ns0:creator[1]" w:storeItemID="{6C3C8BC8-F283-45AE-878A-BAB7291924A1}"/>
             <w:text/>
           </w:sdtPr>
-          <w:sdtEndPr/>
           <w:sdtContent>
             <w:p>
               <w:pPr>
@@ -10950,14 +10782,14 @@
     <w:charset w:val="00"/>
     <w:family w:val="swiss"/>
     <w:pitch w:val="variable"/>
-    <w:sig w:usb0="E0002AFF" w:usb1="4000ACFF" w:usb2="00000001" w:usb3="00000000" w:csb0="000001FF" w:csb1="00000000"/>
+    <w:sig w:usb0="E00002FF" w:usb1="4000ACFF" w:usb2="00000001" w:usb3="00000000" w:csb0="0000019F" w:csb1="00000000"/>
   </w:font>
   <w:font w:name="Calibri Light">
     <w:panose1 w:val="020F0302020204030204"/>
     <w:charset w:val="00"/>
     <w:family w:val="swiss"/>
     <w:pitch w:val="variable"/>
-    <w:sig w:usb0="A0002AEF" w:usb1="4000207B" w:usb2="00000000" w:usb3="00000000" w:csb0="000001FF" w:csb1="00000000"/>
+    <w:sig w:usb0="A00002EF" w:usb1="4000207B" w:usb2="00000000" w:usb3="00000000" w:csb0="0000009F" w:csb1="00000000"/>
   </w:font>
 </w:fonts>
 </file>
@@ -10980,6 +10812,7 @@
     <w:rsidRoot w:val="006C4902"/>
     <w:rsid w:val="00606782"/>
     <w:rsid w:val="006C4902"/>
+    <w:rsid w:val="00917CFE"/>
   </w:rsids>
   <m:mathPr>
     <m:mathFont m:val="Cambria Math"/>

</xml_diff>